<commit_message>
Update hoan thanh Bao Cao - Tu
</commit_message>
<xml_diff>
--- a/docs/Kiểm định phần mềm -Bản chuẩn.docx
+++ b/docs/Kiểm định phần mềm -Bản chuẩn.docx
@@ -393,7 +393,8 @@
     <w:sdt>
       <w:sdtPr>
         <w:rPr>
-          <w:rFonts w:ascii="Times New Roman" w:hAnsi="Times New Roman"/>
+          <w:rFonts w:ascii="Times New Roman" w:eastAsia="Arial" w:hAnsi="Times New Roman" w:cs="Arial"/>
+          <w:lang w:val="vi"/>
         </w:rPr>
         <w:id w:val="235052354"/>
         <w:docPartObj>
@@ -401,12 +402,6 @@
           <w:docPartUnique/>
         </w:docPartObj>
       </w:sdtPr>
-      <w:sdtEndPr>
-        <w:rPr>
-          <w:rFonts w:eastAsia="Arial"/>
-          <w:lang w:val="vi"/>
-        </w:rPr>
-      </w:sdtEndPr>
       <w:sdtContent>
         <w:p>
           <w:pPr>
@@ -3748,7 +3743,7 @@
                 <w:sz w:val="24"/>
                 <w:szCs w:val="24"/>
               </w:rPr>
-              <w:t>34</w:t>
+              <w:t>35</w:t>
             </w:r>
             <w:r>
               <w:rPr>
@@ -3846,7 +3841,7 @@
                 <w:sz w:val="24"/>
                 <w:szCs w:val="24"/>
               </w:rPr>
-              <w:t>37</w:t>
+              <w:t>38</w:t>
             </w:r>
             <w:r>
               <w:rPr>
@@ -3945,7 +3940,7 @@
                 <w:sz w:val="24"/>
                 <w:szCs w:val="24"/>
               </w:rPr>
-              <w:t>38</w:t>
+              <w:t>39</w:t>
             </w:r>
             <w:r>
               <w:rPr>
@@ -4044,7 +4039,7 @@
                 <w:sz w:val="24"/>
                 <w:szCs w:val="24"/>
               </w:rPr>
-              <w:t>39</w:t>
+              <w:t>40</w:t>
             </w:r>
             <w:r>
               <w:rPr>
@@ -4141,7 +4136,7 @@
                 <w:sz w:val="24"/>
                 <w:szCs w:val="24"/>
               </w:rPr>
-              <w:t>39</w:t>
+              <w:t>40</w:t>
             </w:r>
             <w:r>
               <w:rPr>
@@ -6611,7 +6606,7 @@
           <w:szCs w:val="24"/>
           <w:lang w:val="vi-VN"/>
         </w:rPr>
-        <w:instrText xml:space="preserve"> TOC \h \z \c "Bảng 3 -" </w:instrText>
+        <w:instrText xml:space="preserve"> TOC \h \z \c "Bảng3 -" </w:instrText>
       </w:r>
       <w:r>
         <w:rPr>
@@ -6623,7 +6618,7 @@
         </w:rPr>
         <w:fldChar w:fldCharType="separate"/>
       </w:r>
-      <w:hyperlink w:anchor="_Toc135744004" w:history="1">
+      <w:hyperlink w:anchor="_Toc136241798" w:history="1">
         <w:r>
           <w:rPr>
             <w:rStyle w:val="Hyperlink"/>
@@ -6633,7 +6628,30 @@
             <w:sz w:val="24"/>
             <w:szCs w:val="24"/>
           </w:rPr>
-          <w:t>Bảng 3 - 1</w:t>
+          <w:t>Bảng</w:t>
+        </w:r>
+        <w:r>
+          <w:rPr>
+            <w:rStyle w:val="Hyperlink"/>
+            <w:rFonts w:ascii="Times New Roman" w:hAnsi="Times New Roman" w:cs="Times New Roman"/>
+            <w:noProof/>
+            <w:color w:val="0D0D0D" w:themeColor="text1" w:themeTint="F2"/>
+            <w:sz w:val="24"/>
+            <w:szCs w:val="24"/>
+            <w:lang w:val="vi-VN"/>
+          </w:rPr>
+          <w:t xml:space="preserve"> </w:t>
+        </w:r>
+        <w:r>
+          <w:rPr>
+            <w:rStyle w:val="Hyperlink"/>
+            <w:rFonts w:ascii="Times New Roman" w:hAnsi="Times New Roman" w:cs="Times New Roman"/>
+            <w:noProof/>
+            <w:color w:val="0D0D0D" w:themeColor="text1" w:themeTint="F2"/>
+            <w:sz w:val="24"/>
+            <w:szCs w:val="24"/>
+          </w:rPr>
+          <w:t>3 - 1</w:t>
         </w:r>
         <w:r>
           <w:rPr>
@@ -6678,7 +6696,7 @@
             <w:sz w:val="24"/>
             <w:szCs w:val="24"/>
           </w:rPr>
-          <w:instrText xml:space="preserve"> PAGEREF _Toc135744004 \h </w:instrText>
+          <w:instrText xml:space="preserve"> PAGEREF _Toc136241798 \h </w:instrText>
         </w:r>
         <w:r>
           <w:rPr>
@@ -6743,7 +6761,7 @@
           <w14:ligatures w14:val="standardContextual"/>
         </w:rPr>
       </w:pPr>
-      <w:hyperlink w:anchor="_Toc135744005" w:history="1">
+      <w:hyperlink w:anchor="_Toc136241799" w:history="1">
         <w:r>
           <w:rPr>
             <w:rStyle w:val="Hyperlink"/>
@@ -6753,7 +6771,30 @@
             <w:sz w:val="24"/>
             <w:szCs w:val="24"/>
           </w:rPr>
-          <w:t>Bảng 3 - 2</w:t>
+          <w:t>Bảng</w:t>
+        </w:r>
+        <w:r>
+          <w:rPr>
+            <w:rStyle w:val="Hyperlink"/>
+            <w:rFonts w:ascii="Times New Roman" w:hAnsi="Times New Roman" w:cs="Times New Roman"/>
+            <w:noProof/>
+            <w:color w:val="0D0D0D" w:themeColor="text1" w:themeTint="F2"/>
+            <w:sz w:val="24"/>
+            <w:szCs w:val="24"/>
+            <w:lang w:val="vi-VN"/>
+          </w:rPr>
+          <w:t xml:space="preserve"> </w:t>
+        </w:r>
+        <w:r>
+          <w:rPr>
+            <w:rStyle w:val="Hyperlink"/>
+            <w:rFonts w:ascii="Times New Roman" w:hAnsi="Times New Roman" w:cs="Times New Roman"/>
+            <w:noProof/>
+            <w:color w:val="0D0D0D" w:themeColor="text1" w:themeTint="F2"/>
+            <w:sz w:val="24"/>
+            <w:szCs w:val="24"/>
+          </w:rPr>
+          <w:t>3 - 2</w:t>
         </w:r>
         <w:r>
           <w:rPr>
@@ -6798,7 +6839,7 @@
             <w:sz w:val="24"/>
             <w:szCs w:val="24"/>
           </w:rPr>
-          <w:instrText xml:space="preserve"> PAGEREF _Toc135744005 \h </w:instrText>
+          <w:instrText xml:space="preserve"> PAGEREF _Toc136241799 \h </w:instrText>
         </w:r>
         <w:r>
           <w:rPr>
@@ -6863,7 +6904,7 @@
           <w14:ligatures w14:val="standardContextual"/>
         </w:rPr>
       </w:pPr>
-      <w:hyperlink w:anchor="_Toc135744006" w:history="1">
+      <w:hyperlink w:anchor="_Toc136241800" w:history="1">
         <w:r>
           <w:rPr>
             <w:rStyle w:val="Hyperlink"/>
@@ -6873,7 +6914,30 @@
             <w:sz w:val="24"/>
             <w:szCs w:val="24"/>
           </w:rPr>
-          <w:t>Bảng 3 - 3</w:t>
+          <w:t>Bảng</w:t>
+        </w:r>
+        <w:r>
+          <w:rPr>
+            <w:rStyle w:val="Hyperlink"/>
+            <w:rFonts w:ascii="Times New Roman" w:hAnsi="Times New Roman" w:cs="Times New Roman"/>
+            <w:noProof/>
+            <w:color w:val="0D0D0D" w:themeColor="text1" w:themeTint="F2"/>
+            <w:sz w:val="24"/>
+            <w:szCs w:val="24"/>
+            <w:lang w:val="vi-VN"/>
+          </w:rPr>
+          <w:t xml:space="preserve"> </w:t>
+        </w:r>
+        <w:r>
+          <w:rPr>
+            <w:rStyle w:val="Hyperlink"/>
+            <w:rFonts w:ascii="Times New Roman" w:hAnsi="Times New Roman" w:cs="Times New Roman"/>
+            <w:noProof/>
+            <w:color w:val="0D0D0D" w:themeColor="text1" w:themeTint="F2"/>
+            <w:sz w:val="24"/>
+            <w:szCs w:val="24"/>
+          </w:rPr>
+          <w:t>3 - 3</w:t>
         </w:r>
         <w:r>
           <w:rPr>
@@ -6918,7 +6982,7 @@
             <w:sz w:val="24"/>
             <w:szCs w:val="24"/>
           </w:rPr>
-          <w:instrText xml:space="preserve"> PAGEREF _Toc135744006 \h </w:instrText>
+          <w:instrText xml:space="preserve"> PAGEREF _Toc136241800 \h </w:instrText>
         </w:r>
         <w:r>
           <w:rPr>
@@ -6983,7 +7047,7 @@
           <w14:ligatures w14:val="standardContextual"/>
         </w:rPr>
       </w:pPr>
-      <w:hyperlink w:anchor="_Toc135744007" w:history="1">
+      <w:hyperlink w:anchor="_Toc136241801" w:history="1">
         <w:r>
           <w:rPr>
             <w:rStyle w:val="Hyperlink"/>
@@ -6993,7 +7057,7 @@
             <w:sz w:val="24"/>
             <w:szCs w:val="24"/>
           </w:rPr>
-          <w:t>Bảng 3 - 4</w:t>
+          <w:t>Bảng</w:t>
         </w:r>
         <w:r>
           <w:rPr>
@@ -7005,7 +7069,30 @@
             <w:szCs w:val="24"/>
             <w:lang w:val="vi-VN"/>
           </w:rPr>
-          <w:t>: Bảng kiểm thử tự động bằng Selenium Văn Minh</w:t>
+          <w:t xml:space="preserve"> </w:t>
+        </w:r>
+        <w:r>
+          <w:rPr>
+            <w:rStyle w:val="Hyperlink"/>
+            <w:rFonts w:ascii="Times New Roman" w:hAnsi="Times New Roman" w:cs="Times New Roman"/>
+            <w:noProof/>
+            <w:color w:val="0D0D0D" w:themeColor="text1" w:themeTint="F2"/>
+            <w:sz w:val="24"/>
+            <w:szCs w:val="24"/>
+          </w:rPr>
+          <w:t>3 - 4</w:t>
+        </w:r>
+        <w:r>
+          <w:rPr>
+            <w:rStyle w:val="Hyperlink"/>
+            <w:rFonts w:ascii="Times New Roman" w:hAnsi="Times New Roman" w:cs="Times New Roman"/>
+            <w:noProof/>
+            <w:color w:val="0D0D0D" w:themeColor="text1" w:themeTint="F2"/>
+            <w:sz w:val="24"/>
+            <w:szCs w:val="24"/>
+            <w:lang w:val="vi-VN"/>
+          </w:rPr>
+          <w:t>: Bảng kiểm thử thủ công Lê Tú</w:t>
         </w:r>
         <w:r>
           <w:rPr>
@@ -7038,7 +7125,7 @@
             <w:sz w:val="24"/>
             <w:szCs w:val="24"/>
           </w:rPr>
-          <w:instrText xml:space="preserve"> PAGEREF _Toc135744007 \h </w:instrText>
+          <w:instrText xml:space="preserve"> PAGEREF _Toc136241801 \h </w:instrText>
         </w:r>
         <w:r>
           <w:rPr>
@@ -7103,7 +7190,7 @@
           <w14:ligatures w14:val="standardContextual"/>
         </w:rPr>
       </w:pPr>
-      <w:hyperlink w:anchor="_Toc135744008" w:history="1">
+      <w:hyperlink w:anchor="_Toc136241802" w:history="1">
         <w:r>
           <w:rPr>
             <w:rStyle w:val="Hyperlink"/>
@@ -7113,7 +7200,7 @@
             <w:sz w:val="24"/>
             <w:szCs w:val="24"/>
           </w:rPr>
-          <w:t>Bảng 3 - 5</w:t>
+          <w:t>Bảng</w:t>
         </w:r>
         <w:r>
           <w:rPr>
@@ -7125,7 +7212,30 @@
             <w:szCs w:val="24"/>
             <w:lang w:val="vi-VN"/>
           </w:rPr>
-          <w:t>: Bảng kiểm thử tự động bằng Selenium - Đức Mạnh</w:t>
+          <w:t xml:space="preserve"> </w:t>
+        </w:r>
+        <w:r>
+          <w:rPr>
+            <w:rStyle w:val="Hyperlink"/>
+            <w:rFonts w:ascii="Times New Roman" w:hAnsi="Times New Roman" w:cs="Times New Roman"/>
+            <w:noProof/>
+            <w:color w:val="0D0D0D" w:themeColor="text1" w:themeTint="F2"/>
+            <w:sz w:val="24"/>
+            <w:szCs w:val="24"/>
+          </w:rPr>
+          <w:t>3 - 5</w:t>
+        </w:r>
+        <w:r>
+          <w:rPr>
+            <w:rStyle w:val="Hyperlink"/>
+            <w:rFonts w:ascii="Times New Roman" w:hAnsi="Times New Roman" w:cs="Times New Roman"/>
+            <w:noProof/>
+            <w:color w:val="0D0D0D" w:themeColor="text1" w:themeTint="F2"/>
+            <w:sz w:val="24"/>
+            <w:szCs w:val="24"/>
+            <w:lang w:val="vi-VN"/>
+          </w:rPr>
+          <w:t>: Bảng kiểm thử tự động bằng Selenium Văn Minh</w:t>
         </w:r>
         <w:r>
           <w:rPr>
@@ -7158,7 +7268,7 @@
             <w:sz w:val="24"/>
             <w:szCs w:val="24"/>
           </w:rPr>
-          <w:instrText xml:space="preserve"> PAGEREF _Toc135744008 \h </w:instrText>
+          <w:instrText xml:space="preserve"> PAGEREF _Toc136241802 \h </w:instrText>
         </w:r>
         <w:r>
           <w:rPr>
@@ -7223,7 +7333,7 @@
           <w14:ligatures w14:val="standardContextual"/>
         </w:rPr>
       </w:pPr>
-      <w:hyperlink w:anchor="_Toc135744009" w:history="1">
+      <w:hyperlink w:anchor="_Toc136241803" w:history="1">
         <w:r>
           <w:rPr>
             <w:rStyle w:val="Hyperlink"/>
@@ -7233,7 +7343,7 @@
             <w:sz w:val="24"/>
             <w:szCs w:val="24"/>
           </w:rPr>
-          <w:t>Bảng 3 - 6</w:t>
+          <w:t>Bảng</w:t>
         </w:r>
         <w:r>
           <w:rPr>
@@ -7245,7 +7355,7 @@
             <w:szCs w:val="24"/>
             <w:lang w:val="vi-VN"/>
           </w:rPr>
-          <w:t>: Bảng kiểm thử tự động bằng Selenium</w:t>
+          <w:t xml:space="preserve"> </w:t>
         </w:r>
         <w:r>
           <w:rPr>
@@ -7256,7 +7366,7 @@
             <w:sz w:val="24"/>
             <w:szCs w:val="24"/>
           </w:rPr>
-          <w:t xml:space="preserve"> </w:t>
+          <w:t>3 - 6</w:t>
         </w:r>
         <w:r>
           <w:rPr>
@@ -7268,7 +7378,7 @@
             <w:szCs w:val="24"/>
             <w:lang w:val="vi-VN"/>
           </w:rPr>
-          <w:t>- Đức Nguyện</w:t>
+          <w:t>: Bảng kiểm thử tự động bằng Selenium - Đức Mạnh</w:t>
         </w:r>
         <w:r>
           <w:rPr>
@@ -7301,7 +7411,7 @@
             <w:sz w:val="24"/>
             <w:szCs w:val="24"/>
           </w:rPr>
-          <w:instrText xml:space="preserve"> PAGEREF _Toc135744009 \h </w:instrText>
+          <w:instrText xml:space="preserve"> PAGEREF _Toc136241803 \h </w:instrText>
         </w:r>
         <w:r>
           <w:rPr>
@@ -7350,6 +7460,292 @@
     </w:p>
     <w:p>
       <w:pPr>
+        <w:pStyle w:val="TableofFigures"/>
+        <w:tabs>
+          <w:tab w:val="right" w:leader="dot" w:pos="9019"/>
+        </w:tabs>
+        <w:spacing w:line="360" w:lineRule="auto"/>
+        <w:rPr>
+          <w:rFonts w:ascii="Times New Roman" w:eastAsiaTheme="minorEastAsia" w:hAnsi="Times New Roman" w:cs="Times New Roman"/>
+          <w:noProof/>
+          <w:color w:val="0D0D0D" w:themeColor="text1" w:themeTint="F2"/>
+          <w:kern w:val="2"/>
+          <w:sz w:val="24"/>
+          <w:szCs w:val="24"/>
+          <w:lang w:val="en-US"/>
+          <w14:ligatures w14:val="standardContextual"/>
+        </w:rPr>
+      </w:pPr>
+      <w:hyperlink w:anchor="_Toc136241804" w:history="1">
+        <w:r>
+          <w:rPr>
+            <w:rStyle w:val="Hyperlink"/>
+            <w:rFonts w:ascii="Times New Roman" w:hAnsi="Times New Roman" w:cs="Times New Roman"/>
+            <w:noProof/>
+            <w:color w:val="0D0D0D" w:themeColor="text1" w:themeTint="F2"/>
+            <w:sz w:val="24"/>
+            <w:szCs w:val="24"/>
+          </w:rPr>
+          <w:t>Bảng</w:t>
+        </w:r>
+        <w:r>
+          <w:rPr>
+            <w:rStyle w:val="Hyperlink"/>
+            <w:rFonts w:ascii="Times New Roman" w:hAnsi="Times New Roman" w:cs="Times New Roman"/>
+            <w:noProof/>
+            <w:color w:val="0D0D0D" w:themeColor="text1" w:themeTint="F2"/>
+            <w:sz w:val="24"/>
+            <w:szCs w:val="24"/>
+            <w:lang w:val="vi-VN"/>
+          </w:rPr>
+          <w:t xml:space="preserve"> </w:t>
+        </w:r>
+        <w:r>
+          <w:rPr>
+            <w:rStyle w:val="Hyperlink"/>
+            <w:rFonts w:ascii="Times New Roman" w:hAnsi="Times New Roman" w:cs="Times New Roman"/>
+            <w:noProof/>
+            <w:color w:val="0D0D0D" w:themeColor="text1" w:themeTint="F2"/>
+            <w:sz w:val="24"/>
+            <w:szCs w:val="24"/>
+          </w:rPr>
+          <w:t>3 - 7</w:t>
+        </w:r>
+        <w:r>
+          <w:rPr>
+            <w:rStyle w:val="Hyperlink"/>
+            <w:rFonts w:ascii="Times New Roman" w:hAnsi="Times New Roman" w:cs="Times New Roman"/>
+            <w:noProof/>
+            <w:color w:val="0D0D0D" w:themeColor="text1" w:themeTint="F2"/>
+            <w:sz w:val="24"/>
+            <w:szCs w:val="24"/>
+            <w:lang w:val="vi-VN"/>
+          </w:rPr>
+          <w:t>:Bảng kiểm thử tự động bằng Selenium - Đức Nguyện</w:t>
+        </w:r>
+        <w:r>
+          <w:rPr>
+            <w:rFonts w:ascii="Times New Roman" w:hAnsi="Times New Roman" w:cs="Times New Roman"/>
+            <w:noProof/>
+            <w:webHidden/>
+            <w:color w:val="0D0D0D" w:themeColor="text1" w:themeTint="F2"/>
+            <w:sz w:val="24"/>
+            <w:szCs w:val="24"/>
+          </w:rPr>
+          <w:tab/>
+        </w:r>
+        <w:r>
+          <w:rPr>
+            <w:rFonts w:ascii="Times New Roman" w:hAnsi="Times New Roman" w:cs="Times New Roman"/>
+            <w:noProof/>
+            <w:webHidden/>
+            <w:color w:val="0D0D0D" w:themeColor="text1" w:themeTint="F2"/>
+            <w:sz w:val="24"/>
+            <w:szCs w:val="24"/>
+          </w:rPr>
+          <w:fldChar w:fldCharType="begin"/>
+        </w:r>
+        <w:r>
+          <w:rPr>
+            <w:rFonts w:ascii="Times New Roman" w:hAnsi="Times New Roman" w:cs="Times New Roman"/>
+            <w:noProof/>
+            <w:webHidden/>
+            <w:color w:val="0D0D0D" w:themeColor="text1" w:themeTint="F2"/>
+            <w:sz w:val="24"/>
+            <w:szCs w:val="24"/>
+          </w:rPr>
+          <w:instrText xml:space="preserve"> PAGEREF _Toc136241804 \h </w:instrText>
+        </w:r>
+        <w:r>
+          <w:rPr>
+            <w:rFonts w:ascii="Times New Roman" w:hAnsi="Times New Roman" w:cs="Times New Roman"/>
+            <w:noProof/>
+            <w:webHidden/>
+            <w:color w:val="0D0D0D" w:themeColor="text1" w:themeTint="F2"/>
+            <w:sz w:val="24"/>
+            <w:szCs w:val="24"/>
+          </w:rPr>
+        </w:r>
+        <w:r>
+          <w:rPr>
+            <w:rFonts w:ascii="Times New Roman" w:hAnsi="Times New Roman" w:cs="Times New Roman"/>
+            <w:noProof/>
+            <w:webHidden/>
+            <w:color w:val="0D0D0D" w:themeColor="text1" w:themeTint="F2"/>
+            <w:sz w:val="24"/>
+            <w:szCs w:val="24"/>
+          </w:rPr>
+          <w:fldChar w:fldCharType="separate"/>
+        </w:r>
+        <w:r>
+          <w:rPr>
+            <w:rFonts w:ascii="Times New Roman" w:hAnsi="Times New Roman" w:cs="Times New Roman"/>
+            <w:noProof/>
+            <w:webHidden/>
+            <w:color w:val="0D0D0D" w:themeColor="text1" w:themeTint="F2"/>
+            <w:sz w:val="24"/>
+            <w:szCs w:val="24"/>
+          </w:rPr>
+          <w:t>37</w:t>
+        </w:r>
+        <w:r>
+          <w:rPr>
+            <w:rFonts w:ascii="Times New Roman" w:hAnsi="Times New Roman" w:cs="Times New Roman"/>
+            <w:noProof/>
+            <w:webHidden/>
+            <w:color w:val="0D0D0D" w:themeColor="text1" w:themeTint="F2"/>
+            <w:sz w:val="24"/>
+            <w:szCs w:val="24"/>
+          </w:rPr>
+          <w:fldChar w:fldCharType="end"/>
+        </w:r>
+      </w:hyperlink>
+    </w:p>
+    <w:p>
+      <w:pPr>
+        <w:pStyle w:val="TableofFigures"/>
+        <w:tabs>
+          <w:tab w:val="right" w:leader="dot" w:pos="9019"/>
+        </w:tabs>
+        <w:spacing w:line="360" w:lineRule="auto"/>
+        <w:rPr>
+          <w:rFonts w:ascii="Times New Roman" w:eastAsiaTheme="minorEastAsia" w:hAnsi="Times New Roman" w:cs="Times New Roman"/>
+          <w:noProof/>
+          <w:color w:val="0D0D0D" w:themeColor="text1" w:themeTint="F2"/>
+          <w:kern w:val="2"/>
+          <w:sz w:val="24"/>
+          <w:szCs w:val="24"/>
+          <w:lang w:val="en-US"/>
+          <w14:ligatures w14:val="standardContextual"/>
+        </w:rPr>
+      </w:pPr>
+      <w:hyperlink w:anchor="_Toc136241805" w:history="1">
+        <w:r>
+          <w:rPr>
+            <w:rStyle w:val="Hyperlink"/>
+            <w:rFonts w:ascii="Times New Roman" w:hAnsi="Times New Roman" w:cs="Times New Roman"/>
+            <w:noProof/>
+            <w:color w:val="0D0D0D" w:themeColor="text1" w:themeTint="F2"/>
+            <w:sz w:val="24"/>
+            <w:szCs w:val="24"/>
+          </w:rPr>
+          <w:t>Bảng</w:t>
+        </w:r>
+        <w:r>
+          <w:rPr>
+            <w:rStyle w:val="Hyperlink"/>
+            <w:rFonts w:ascii="Times New Roman" w:hAnsi="Times New Roman" w:cs="Times New Roman"/>
+            <w:noProof/>
+            <w:color w:val="0D0D0D" w:themeColor="text1" w:themeTint="F2"/>
+            <w:sz w:val="24"/>
+            <w:szCs w:val="24"/>
+            <w:lang w:val="vi-VN"/>
+          </w:rPr>
+          <w:t xml:space="preserve"> </w:t>
+        </w:r>
+        <w:r>
+          <w:rPr>
+            <w:rStyle w:val="Hyperlink"/>
+            <w:rFonts w:ascii="Times New Roman" w:hAnsi="Times New Roman" w:cs="Times New Roman"/>
+            <w:noProof/>
+            <w:color w:val="0D0D0D" w:themeColor="text1" w:themeTint="F2"/>
+            <w:sz w:val="24"/>
+            <w:szCs w:val="24"/>
+          </w:rPr>
+          <w:t>3 - 8</w:t>
+        </w:r>
+        <w:r>
+          <w:rPr>
+            <w:rStyle w:val="Hyperlink"/>
+            <w:rFonts w:ascii="Times New Roman" w:hAnsi="Times New Roman" w:cs="Times New Roman"/>
+            <w:noProof/>
+            <w:color w:val="0D0D0D" w:themeColor="text1" w:themeTint="F2"/>
+            <w:sz w:val="24"/>
+            <w:szCs w:val="24"/>
+            <w:lang w:val="vi-VN"/>
+          </w:rPr>
+          <w:t>: Bảng kiểm thử tự động bằng Selenium - Lê Tú</w:t>
+        </w:r>
+        <w:r>
+          <w:rPr>
+            <w:rFonts w:ascii="Times New Roman" w:hAnsi="Times New Roman" w:cs="Times New Roman"/>
+            <w:noProof/>
+            <w:webHidden/>
+            <w:color w:val="0D0D0D" w:themeColor="text1" w:themeTint="F2"/>
+            <w:sz w:val="24"/>
+            <w:szCs w:val="24"/>
+          </w:rPr>
+          <w:tab/>
+        </w:r>
+        <w:r>
+          <w:rPr>
+            <w:rFonts w:ascii="Times New Roman" w:hAnsi="Times New Roman" w:cs="Times New Roman"/>
+            <w:noProof/>
+            <w:webHidden/>
+            <w:color w:val="0D0D0D" w:themeColor="text1" w:themeTint="F2"/>
+            <w:sz w:val="24"/>
+            <w:szCs w:val="24"/>
+          </w:rPr>
+          <w:fldChar w:fldCharType="begin"/>
+        </w:r>
+        <w:r>
+          <w:rPr>
+            <w:rFonts w:ascii="Times New Roman" w:hAnsi="Times New Roman" w:cs="Times New Roman"/>
+            <w:noProof/>
+            <w:webHidden/>
+            <w:color w:val="0D0D0D" w:themeColor="text1" w:themeTint="F2"/>
+            <w:sz w:val="24"/>
+            <w:szCs w:val="24"/>
+          </w:rPr>
+          <w:instrText xml:space="preserve"> PAGEREF _Toc136241805 \h </w:instrText>
+        </w:r>
+        <w:r>
+          <w:rPr>
+            <w:rFonts w:ascii="Times New Roman" w:hAnsi="Times New Roman" w:cs="Times New Roman"/>
+            <w:noProof/>
+            <w:webHidden/>
+            <w:color w:val="0D0D0D" w:themeColor="text1" w:themeTint="F2"/>
+            <w:sz w:val="24"/>
+            <w:szCs w:val="24"/>
+          </w:rPr>
+        </w:r>
+        <w:r>
+          <w:rPr>
+            <w:rFonts w:ascii="Times New Roman" w:hAnsi="Times New Roman" w:cs="Times New Roman"/>
+            <w:noProof/>
+            <w:webHidden/>
+            <w:color w:val="0D0D0D" w:themeColor="text1" w:themeTint="F2"/>
+            <w:sz w:val="24"/>
+            <w:szCs w:val="24"/>
+          </w:rPr>
+          <w:fldChar w:fldCharType="separate"/>
+        </w:r>
+        <w:r>
+          <w:rPr>
+            <w:rFonts w:ascii="Times New Roman" w:hAnsi="Times New Roman" w:cs="Times New Roman"/>
+            <w:noProof/>
+            <w:webHidden/>
+            <w:color w:val="0D0D0D" w:themeColor="text1" w:themeTint="F2"/>
+            <w:sz w:val="24"/>
+            <w:szCs w:val="24"/>
+          </w:rPr>
+          <w:t>38</w:t>
+        </w:r>
+        <w:r>
+          <w:rPr>
+            <w:rFonts w:ascii="Times New Roman" w:hAnsi="Times New Roman" w:cs="Times New Roman"/>
+            <w:noProof/>
+            <w:webHidden/>
+            <w:color w:val="0D0D0D" w:themeColor="text1" w:themeTint="F2"/>
+            <w:sz w:val="24"/>
+            <w:szCs w:val="24"/>
+          </w:rPr>
+          <w:fldChar w:fldCharType="end"/>
+        </w:r>
+      </w:hyperlink>
+    </w:p>
+    <w:p>
+      <w:pPr>
         <w:spacing w:line="360" w:lineRule="auto"/>
         <w:jc w:val="center"/>
         <w:rPr>
@@ -7582,33 +7978,6 @@
     <w:p>
       <w:pPr>
         <w:spacing w:line="360" w:lineRule="auto"/>
-        <w:jc w:val="center"/>
-        <w:rPr>
-          <w:rFonts w:ascii="Times New Roman" w:eastAsia="Times New Roman" w:hAnsi="Times New Roman" w:cs="Times New Roman"/>
-          <w:color w:val="0D0D0D" w:themeColor="text1" w:themeTint="F2"/>
-          <w:sz w:val="24"/>
-          <w:szCs w:val="24"/>
-          <w:lang w:val="vi-VN"/>
-        </w:rPr>
-      </w:pPr>
-    </w:p>
-    <w:p>
-      <w:pPr>
-        <w:spacing w:line="360" w:lineRule="auto"/>
-        <w:jc w:val="center"/>
-        <w:rPr>
-          <w:rFonts w:ascii="Times New Roman" w:eastAsia="Times New Roman" w:hAnsi="Times New Roman" w:cs="Times New Roman"/>
-          <w:color w:val="0D0D0D" w:themeColor="text1" w:themeTint="F2"/>
-          <w:sz w:val="24"/>
-          <w:szCs w:val="24"/>
-          <w:lang w:val="vi-VN"/>
-        </w:rPr>
-      </w:pPr>
-    </w:p>
-    <w:p>
-      <w:pPr>
-        <w:spacing w:line="360" w:lineRule="auto"/>
-        <w:jc w:val="center"/>
         <w:rPr>
           <w:rFonts w:ascii="Times New Roman" w:eastAsia="Times New Roman" w:hAnsi="Times New Roman" w:cs="Times New Roman"/>
           <w:b/>
@@ -29994,6 +30363,106 @@
     <w:p>
       <w:pPr>
         <w:pStyle w:val="Caption"/>
+      </w:pPr>
+    </w:p>
+    <w:p>
+      <w:pPr>
+        <w:pStyle w:val="Caption"/>
+        <w:jc w:val="center"/>
+        <w:rPr>
+          <w:rFonts w:ascii="Times New Roman" w:hAnsi="Times New Roman" w:cs="Times New Roman"/>
+          <w:i w:val="0"/>
+          <w:iCs w:val="0"/>
+          <w:color w:val="0D0D0D" w:themeColor="text1" w:themeTint="F2"/>
+          <w:sz w:val="24"/>
+          <w:szCs w:val="24"/>
+        </w:rPr>
+      </w:pPr>
+      <w:bookmarkStart w:id="52" w:name="_Toc136241798"/>
+      <w:r>
+        <w:rPr>
+          <w:rFonts w:ascii="Times New Roman" w:hAnsi="Times New Roman" w:cs="Times New Roman"/>
+          <w:i w:val="0"/>
+          <w:iCs w:val="0"/>
+          <w:color w:val="0D0D0D" w:themeColor="text1" w:themeTint="F2"/>
+          <w:sz w:val="24"/>
+          <w:szCs w:val="24"/>
+        </w:rPr>
+        <w:t xml:space="preserve">Bảng3 - </w:t>
+      </w:r>
+      <w:r>
+        <w:rPr>
+          <w:rFonts w:ascii="Times New Roman" w:hAnsi="Times New Roman" w:cs="Times New Roman"/>
+          <w:i w:val="0"/>
+          <w:iCs w:val="0"/>
+          <w:color w:val="0D0D0D" w:themeColor="text1" w:themeTint="F2"/>
+          <w:sz w:val="24"/>
+          <w:szCs w:val="24"/>
+        </w:rPr>
+        <w:fldChar w:fldCharType="begin"/>
+      </w:r>
+      <w:r>
+        <w:rPr>
+          <w:rFonts w:ascii="Times New Roman" w:hAnsi="Times New Roman" w:cs="Times New Roman"/>
+          <w:i w:val="0"/>
+          <w:iCs w:val="0"/>
+          <w:color w:val="0D0D0D" w:themeColor="text1" w:themeTint="F2"/>
+          <w:sz w:val="24"/>
+          <w:szCs w:val="24"/>
+        </w:rPr>
+        <w:instrText xml:space="preserve"> SEQ Bảng3_- \* ARABIC </w:instrText>
+      </w:r>
+      <w:r>
+        <w:rPr>
+          <w:rFonts w:ascii="Times New Roman" w:hAnsi="Times New Roman" w:cs="Times New Roman"/>
+          <w:i w:val="0"/>
+          <w:iCs w:val="0"/>
+          <w:color w:val="0D0D0D" w:themeColor="text1" w:themeTint="F2"/>
+          <w:sz w:val="24"/>
+          <w:szCs w:val="24"/>
+        </w:rPr>
+        <w:fldChar w:fldCharType="separate"/>
+      </w:r>
+      <w:r>
+        <w:rPr>
+          <w:rFonts w:ascii="Times New Roman" w:hAnsi="Times New Roman" w:cs="Times New Roman"/>
+          <w:i w:val="0"/>
+          <w:iCs w:val="0"/>
+          <w:noProof/>
+          <w:color w:val="0D0D0D" w:themeColor="text1" w:themeTint="F2"/>
+          <w:sz w:val="24"/>
+          <w:szCs w:val="24"/>
+        </w:rPr>
+        <w:t>1</w:t>
+      </w:r>
+      <w:r>
+        <w:rPr>
+          <w:rFonts w:ascii="Times New Roman" w:hAnsi="Times New Roman" w:cs="Times New Roman"/>
+          <w:i w:val="0"/>
+          <w:iCs w:val="0"/>
+          <w:color w:val="0D0D0D" w:themeColor="text1" w:themeTint="F2"/>
+          <w:sz w:val="24"/>
+          <w:szCs w:val="24"/>
+        </w:rPr>
+        <w:fldChar w:fldCharType="end"/>
+      </w:r>
+      <w:r>
+        <w:rPr>
+          <w:rFonts w:ascii="Times New Roman" w:hAnsi="Times New Roman" w:cs="Times New Roman"/>
+          <w:i w:val="0"/>
+          <w:iCs w:val="0"/>
+          <w:color w:val="0D0D0D" w:themeColor="text1" w:themeTint="F2"/>
+          <w:sz w:val="24"/>
+          <w:szCs w:val="24"/>
+          <w:lang w:val="vi-VN"/>
+        </w:rPr>
+        <w:t>: Bảng kiểm thử thủ công Văn Minh</w:t>
+      </w:r>
+      <w:bookmarkEnd w:id="52"/>
+    </w:p>
+    <w:p>
+      <w:pPr>
+        <w:pStyle w:val="Caption"/>
         <w:jc w:val="center"/>
         <w:rPr>
           <w:rFonts w:ascii="Times New Roman" w:hAnsi="Times New Roman" w:cs="Times New Roman"/>
@@ -30006,117 +30475,6 @@
           <w:szCs w:val="24"/>
         </w:rPr>
       </w:pPr>
-    </w:p>
-    <w:p>
-      <w:pPr>
-        <w:pStyle w:val="Caption"/>
-        <w:jc w:val="center"/>
-        <w:rPr>
-          <w:rFonts w:ascii="Times New Roman" w:eastAsia="Times New Roman" w:hAnsi="Times New Roman" w:cs="Times New Roman"/>
-          <w:b/>
-          <w:bCs/>
-          <w:i w:val="0"/>
-          <w:iCs w:val="0"/>
-          <w:color w:val="0D0D0D" w:themeColor="text1" w:themeTint="F2"/>
-          <w:sz w:val="24"/>
-          <w:szCs w:val="24"/>
-        </w:rPr>
-      </w:pPr>
-      <w:bookmarkStart w:id="52" w:name="_Toc135744004"/>
-      <w:r>
-        <w:rPr>
-          <w:rFonts w:ascii="Times New Roman" w:hAnsi="Times New Roman" w:cs="Times New Roman"/>
-          <w:b/>
-          <w:bCs/>
-          <w:i w:val="0"/>
-          <w:iCs w:val="0"/>
-          <w:color w:val="0D0D0D" w:themeColor="text1" w:themeTint="F2"/>
-          <w:sz w:val="24"/>
-          <w:szCs w:val="24"/>
-        </w:rPr>
-        <w:t xml:space="preserve">Bảng 3 - </w:t>
-      </w:r>
-      <w:r>
-        <w:rPr>
-          <w:rFonts w:ascii="Times New Roman" w:hAnsi="Times New Roman" w:cs="Times New Roman"/>
-          <w:b/>
-          <w:bCs/>
-          <w:i w:val="0"/>
-          <w:iCs w:val="0"/>
-          <w:color w:val="0D0D0D" w:themeColor="text1" w:themeTint="F2"/>
-          <w:sz w:val="24"/>
-          <w:szCs w:val="24"/>
-        </w:rPr>
-        <w:fldChar w:fldCharType="begin"/>
-      </w:r>
-      <w:r>
-        <w:rPr>
-          <w:rFonts w:ascii="Times New Roman" w:hAnsi="Times New Roman" w:cs="Times New Roman"/>
-          <w:b/>
-          <w:bCs/>
-          <w:i w:val="0"/>
-          <w:iCs w:val="0"/>
-          <w:color w:val="0D0D0D" w:themeColor="text1" w:themeTint="F2"/>
-          <w:sz w:val="24"/>
-          <w:szCs w:val="24"/>
-        </w:rPr>
-        <w:instrText xml:space="preserve"> SEQ Bảng_3_- \* ARABIC </w:instrText>
-      </w:r>
-      <w:r>
-        <w:rPr>
-          <w:rFonts w:ascii="Times New Roman" w:hAnsi="Times New Roman" w:cs="Times New Roman"/>
-          <w:b/>
-          <w:bCs/>
-          <w:i w:val="0"/>
-          <w:iCs w:val="0"/>
-          <w:color w:val="0D0D0D" w:themeColor="text1" w:themeTint="F2"/>
-          <w:sz w:val="24"/>
-          <w:szCs w:val="24"/>
-        </w:rPr>
-        <w:fldChar w:fldCharType="separate"/>
-      </w:r>
-      <w:r>
-        <w:rPr>
-          <w:rFonts w:ascii="Times New Roman" w:hAnsi="Times New Roman" w:cs="Times New Roman"/>
-          <w:b/>
-          <w:bCs/>
-          <w:i w:val="0"/>
-          <w:iCs w:val="0"/>
-          <w:noProof/>
-          <w:color w:val="0D0D0D" w:themeColor="text1" w:themeTint="F2"/>
-          <w:sz w:val="24"/>
-          <w:szCs w:val="24"/>
-        </w:rPr>
-        <w:t>1</w:t>
-      </w:r>
-      <w:r>
-        <w:rPr>
-          <w:rFonts w:ascii="Times New Roman" w:hAnsi="Times New Roman" w:cs="Times New Roman"/>
-          <w:b/>
-          <w:bCs/>
-          <w:i w:val="0"/>
-          <w:iCs w:val="0"/>
-          <w:color w:val="0D0D0D" w:themeColor="text1" w:themeTint="F2"/>
-          <w:sz w:val="24"/>
-          <w:szCs w:val="24"/>
-        </w:rPr>
-        <w:fldChar w:fldCharType="end"/>
-      </w:r>
-      <w:r>
-        <w:rPr>
-          <w:rFonts w:ascii="Times New Roman" w:hAnsi="Times New Roman" w:cs="Times New Roman"/>
-          <w:b/>
-          <w:bCs/>
-          <w:i w:val="0"/>
-          <w:iCs w:val="0"/>
-          <w:color w:val="0D0D0D" w:themeColor="text1" w:themeTint="F2"/>
-          <w:sz w:val="24"/>
-          <w:szCs w:val="24"/>
-          <w:lang w:val="vi-VN"/>
-        </w:rPr>
-        <w:t>: Bảng kiểm thử thủ công Văn Minh</w:t>
-      </w:r>
-      <w:bookmarkEnd w:id="52"/>
     </w:p>
     <w:p>
       <w:pPr>
@@ -30327,6 +30685,129 @@
     <w:p>
       <w:pPr>
         <w:pStyle w:val="Caption"/>
+      </w:pPr>
+    </w:p>
+    <w:p>
+      <w:pPr>
+        <w:pStyle w:val="Caption"/>
+        <w:jc w:val="center"/>
+        <w:rPr>
+          <w:rFonts w:ascii="Times New Roman" w:hAnsi="Times New Roman" w:cs="Times New Roman"/>
+          <w:i w:val="0"/>
+          <w:iCs w:val="0"/>
+          <w:color w:val="0D0D0D" w:themeColor="text1" w:themeTint="F2"/>
+          <w:sz w:val="24"/>
+          <w:szCs w:val="24"/>
+        </w:rPr>
+      </w:pPr>
+      <w:bookmarkStart w:id="53" w:name="_Toc136241799"/>
+      <w:r>
+        <w:rPr>
+          <w:rFonts w:ascii="Times New Roman" w:hAnsi="Times New Roman" w:cs="Times New Roman"/>
+          <w:i w:val="0"/>
+          <w:iCs w:val="0"/>
+          <w:color w:val="0D0D0D" w:themeColor="text1" w:themeTint="F2"/>
+          <w:sz w:val="24"/>
+          <w:szCs w:val="24"/>
+        </w:rPr>
+        <w:t>Bảng</w:t>
+      </w:r>
+      <w:r>
+        <w:rPr>
+          <w:rFonts w:ascii="Times New Roman" w:hAnsi="Times New Roman" w:cs="Times New Roman"/>
+          <w:i w:val="0"/>
+          <w:iCs w:val="0"/>
+          <w:color w:val="0D0D0D" w:themeColor="text1" w:themeTint="F2"/>
+          <w:sz w:val="24"/>
+          <w:szCs w:val="24"/>
+          <w:lang w:val="vi-VN"/>
+        </w:rPr>
+        <w:t xml:space="preserve"> </w:t>
+      </w:r>
+      <w:r>
+        <w:rPr>
+          <w:rFonts w:ascii="Times New Roman" w:hAnsi="Times New Roman" w:cs="Times New Roman"/>
+          <w:i w:val="0"/>
+          <w:iCs w:val="0"/>
+          <w:color w:val="0D0D0D" w:themeColor="text1" w:themeTint="F2"/>
+          <w:sz w:val="24"/>
+          <w:szCs w:val="24"/>
+        </w:rPr>
+        <w:t xml:space="preserve">3 - </w:t>
+      </w:r>
+      <w:r>
+        <w:rPr>
+          <w:rFonts w:ascii="Times New Roman" w:hAnsi="Times New Roman" w:cs="Times New Roman"/>
+          <w:i w:val="0"/>
+          <w:iCs w:val="0"/>
+          <w:color w:val="0D0D0D" w:themeColor="text1" w:themeTint="F2"/>
+          <w:sz w:val="24"/>
+          <w:szCs w:val="24"/>
+        </w:rPr>
+        <w:fldChar w:fldCharType="begin"/>
+      </w:r>
+      <w:r>
+        <w:rPr>
+          <w:rFonts w:ascii="Times New Roman" w:hAnsi="Times New Roman" w:cs="Times New Roman"/>
+          <w:i w:val="0"/>
+          <w:iCs w:val="0"/>
+          <w:color w:val="0D0D0D" w:themeColor="text1" w:themeTint="F2"/>
+          <w:sz w:val="24"/>
+          <w:szCs w:val="24"/>
+        </w:rPr>
+        <w:instrText xml:space="preserve"> SEQ Bảng3_- \* ARABIC </w:instrText>
+      </w:r>
+      <w:r>
+        <w:rPr>
+          <w:rFonts w:ascii="Times New Roman" w:hAnsi="Times New Roman" w:cs="Times New Roman"/>
+          <w:i w:val="0"/>
+          <w:iCs w:val="0"/>
+          <w:color w:val="0D0D0D" w:themeColor="text1" w:themeTint="F2"/>
+          <w:sz w:val="24"/>
+          <w:szCs w:val="24"/>
+        </w:rPr>
+        <w:fldChar w:fldCharType="separate"/>
+      </w:r>
+      <w:r>
+        <w:rPr>
+          <w:rFonts w:ascii="Times New Roman" w:hAnsi="Times New Roman" w:cs="Times New Roman"/>
+          <w:i w:val="0"/>
+          <w:iCs w:val="0"/>
+          <w:noProof/>
+          <w:color w:val="0D0D0D" w:themeColor="text1" w:themeTint="F2"/>
+          <w:sz w:val="24"/>
+          <w:szCs w:val="24"/>
+        </w:rPr>
+        <w:t>2</w:t>
+      </w:r>
+      <w:r>
+        <w:rPr>
+          <w:rFonts w:ascii="Times New Roman" w:hAnsi="Times New Roman" w:cs="Times New Roman"/>
+          <w:i w:val="0"/>
+          <w:iCs w:val="0"/>
+          <w:color w:val="0D0D0D" w:themeColor="text1" w:themeTint="F2"/>
+          <w:sz w:val="24"/>
+          <w:szCs w:val="24"/>
+        </w:rPr>
+        <w:fldChar w:fldCharType="end"/>
+      </w:r>
+      <w:r>
+        <w:rPr>
+          <w:rFonts w:ascii="Times New Roman" w:hAnsi="Times New Roman" w:cs="Times New Roman"/>
+          <w:i w:val="0"/>
+          <w:iCs w:val="0"/>
+          <w:color w:val="0D0D0D" w:themeColor="text1" w:themeTint="F2"/>
+          <w:sz w:val="24"/>
+          <w:szCs w:val="24"/>
+          <w:lang w:val="vi-VN"/>
+        </w:rPr>
+        <w:t>: Bảng kiểm thử thủ công Đức Mạnh</w:t>
+      </w:r>
+      <w:bookmarkEnd w:id="53"/>
+    </w:p>
+    <w:p>
+      <w:pPr>
+        <w:pStyle w:val="Caption"/>
         <w:jc w:val="center"/>
         <w:rPr>
           <w:rFonts w:ascii="Times New Roman" w:hAnsi="Times New Roman" w:cs="Times New Roman"/>
@@ -30342,251 +30823,139 @@
     </w:p>
     <w:p>
       <w:pPr>
-        <w:pStyle w:val="Caption"/>
-        <w:jc w:val="center"/>
         <w:rPr>
           <w:rFonts w:ascii="Times New Roman" w:eastAsia="Times New Roman" w:hAnsi="Times New Roman" w:cs="Times New Roman"/>
           <w:b/>
           <w:bCs/>
-          <w:i w:val="0"/>
-          <w:iCs w:val="0"/>
-          <w:color w:val="0D0D0D" w:themeColor="text1" w:themeTint="F2"/>
-          <w:sz w:val="24"/>
-          <w:szCs w:val="24"/>
-        </w:rPr>
-      </w:pPr>
-      <w:bookmarkStart w:id="53" w:name="_Toc135744005"/>
-      <w:r>
-        <w:rPr>
-          <w:rFonts w:ascii="Times New Roman" w:hAnsi="Times New Roman" w:cs="Times New Roman"/>
+          <w:sz w:val="24"/>
+          <w:szCs w:val="24"/>
+        </w:rPr>
+      </w:pPr>
+    </w:p>
+    <w:p>
+      <w:pPr>
+        <w:rPr>
+          <w:rFonts w:ascii="Times New Roman" w:eastAsia="Times New Roman" w:hAnsi="Times New Roman" w:cs="Times New Roman"/>
+          <w:sz w:val="24"/>
+          <w:szCs w:val="24"/>
+        </w:rPr>
+      </w:pPr>
+    </w:p>
+    <w:p>
+      <w:pPr>
+        <w:rPr>
+          <w:rFonts w:ascii="Times New Roman" w:eastAsia="Times New Roman" w:hAnsi="Times New Roman" w:cs="Times New Roman"/>
+          <w:sz w:val="24"/>
+          <w:szCs w:val="24"/>
+        </w:rPr>
+      </w:pPr>
+    </w:p>
+    <w:p>
+      <w:pPr>
+        <w:rPr>
+          <w:rFonts w:ascii="Times New Roman" w:eastAsia="Times New Roman" w:hAnsi="Times New Roman" w:cs="Times New Roman"/>
+          <w:sz w:val="24"/>
+          <w:szCs w:val="24"/>
+        </w:rPr>
+      </w:pPr>
+    </w:p>
+    <w:p>
+      <w:pPr>
+        <w:rPr>
+          <w:rFonts w:ascii="Times New Roman" w:eastAsia="Times New Roman" w:hAnsi="Times New Roman" w:cs="Times New Roman"/>
+          <w:sz w:val="24"/>
+          <w:szCs w:val="24"/>
+        </w:rPr>
+      </w:pPr>
+    </w:p>
+    <w:p>
+      <w:pPr>
+        <w:rPr>
+          <w:rFonts w:ascii="Times New Roman" w:eastAsia="Times New Roman" w:hAnsi="Times New Roman" w:cs="Times New Roman"/>
+          <w:sz w:val="24"/>
+          <w:szCs w:val="24"/>
+        </w:rPr>
+      </w:pPr>
+    </w:p>
+    <w:p>
+      <w:pPr>
+        <w:rPr>
+          <w:rFonts w:ascii="Times New Roman" w:eastAsia="Times New Roman" w:hAnsi="Times New Roman" w:cs="Times New Roman"/>
+          <w:sz w:val="24"/>
+          <w:szCs w:val="24"/>
+        </w:rPr>
+      </w:pPr>
+    </w:p>
+    <w:p>
+      <w:pPr>
+        <w:rPr>
+          <w:rFonts w:ascii="Times New Roman" w:eastAsia="Times New Roman" w:hAnsi="Times New Roman" w:cs="Times New Roman"/>
+          <w:sz w:val="24"/>
+          <w:szCs w:val="24"/>
+        </w:rPr>
+      </w:pPr>
+    </w:p>
+    <w:p>
+      <w:pPr>
+        <w:rPr>
+          <w:rFonts w:ascii="Times New Roman" w:eastAsia="Times New Roman" w:hAnsi="Times New Roman" w:cs="Times New Roman"/>
+          <w:sz w:val="24"/>
+          <w:szCs w:val="24"/>
+        </w:rPr>
+      </w:pPr>
+    </w:p>
+    <w:p>
+      <w:pPr>
+        <w:rPr>
+          <w:rFonts w:ascii="Times New Roman" w:eastAsia="Times New Roman" w:hAnsi="Times New Roman" w:cs="Times New Roman"/>
+          <w:sz w:val="24"/>
+          <w:szCs w:val="24"/>
+        </w:rPr>
+      </w:pPr>
+    </w:p>
+    <w:p>
+      <w:pPr>
+        <w:rPr>
+          <w:rFonts w:ascii="Times New Roman" w:eastAsia="Times New Roman" w:hAnsi="Times New Roman" w:cs="Times New Roman"/>
+          <w:sz w:val="24"/>
+          <w:szCs w:val="24"/>
+        </w:rPr>
+      </w:pPr>
+    </w:p>
+    <w:p>
+      <w:pPr>
+        <w:rPr>
+          <w:rFonts w:ascii="Times New Roman" w:eastAsia="Times New Roman" w:hAnsi="Times New Roman" w:cs="Times New Roman"/>
+          <w:sz w:val="24"/>
+          <w:szCs w:val="24"/>
+        </w:rPr>
+      </w:pPr>
+    </w:p>
+    <w:p>
+      <w:pPr>
+        <w:rPr>
+          <w:rFonts w:ascii="Times New Roman" w:eastAsia="Times New Roman" w:hAnsi="Times New Roman" w:cs="Times New Roman"/>
+          <w:sz w:val="24"/>
+          <w:szCs w:val="24"/>
+        </w:rPr>
+      </w:pPr>
+    </w:p>
+    <w:p>
+      <w:pPr>
+        <w:rPr>
+          <w:rFonts w:ascii="Times New Roman" w:eastAsia="Times New Roman" w:hAnsi="Times New Roman" w:cs="Times New Roman"/>
           <w:b/>
-          <w:bCs/>
-          <w:i w:val="0"/>
-          <w:iCs w:val="0"/>
-          <w:color w:val="0D0D0D" w:themeColor="text1" w:themeTint="F2"/>
-          <w:sz w:val="24"/>
-          <w:szCs w:val="24"/>
-        </w:rPr>
-        <w:t xml:space="preserve">Bảng 3 - </w:t>
-      </w:r>
-      <w:r>
-        <w:rPr>
-          <w:rFonts w:ascii="Times New Roman" w:hAnsi="Times New Roman" w:cs="Times New Roman"/>
+          <w:sz w:val="24"/>
+          <w:szCs w:val="24"/>
+        </w:rPr>
+      </w:pPr>
+      <w:r>
+        <w:rPr>
+          <w:rFonts w:ascii="Times New Roman" w:eastAsia="Times New Roman" w:hAnsi="Times New Roman" w:cs="Times New Roman"/>
           <w:b/>
-          <w:bCs/>
-          <w:i w:val="0"/>
-          <w:iCs w:val="0"/>
-          <w:color w:val="0D0D0D" w:themeColor="text1" w:themeTint="F2"/>
-          <w:sz w:val="24"/>
-          <w:szCs w:val="24"/>
-        </w:rPr>
-        <w:fldChar w:fldCharType="begin"/>
-      </w:r>
-      <w:r>
-        <w:rPr>
-          <w:rFonts w:ascii="Times New Roman" w:hAnsi="Times New Roman" w:cs="Times New Roman"/>
-          <w:b/>
-          <w:bCs/>
-          <w:i w:val="0"/>
-          <w:iCs w:val="0"/>
-          <w:color w:val="0D0D0D" w:themeColor="text1" w:themeTint="F2"/>
-          <w:sz w:val="24"/>
-          <w:szCs w:val="24"/>
-        </w:rPr>
-        <w:instrText xml:space="preserve"> SEQ Bảng_3_- \* ARABIC </w:instrText>
-      </w:r>
-      <w:r>
-        <w:rPr>
-          <w:rFonts w:ascii="Times New Roman" w:hAnsi="Times New Roman" w:cs="Times New Roman"/>
-          <w:b/>
-          <w:bCs/>
-          <w:i w:val="0"/>
-          <w:iCs w:val="0"/>
-          <w:color w:val="0D0D0D" w:themeColor="text1" w:themeTint="F2"/>
-          <w:sz w:val="24"/>
-          <w:szCs w:val="24"/>
-        </w:rPr>
-        <w:fldChar w:fldCharType="separate"/>
-      </w:r>
-      <w:r>
-        <w:rPr>
-          <w:rFonts w:ascii="Times New Roman" w:hAnsi="Times New Roman" w:cs="Times New Roman"/>
-          <w:b/>
-          <w:bCs/>
-          <w:i w:val="0"/>
-          <w:iCs w:val="0"/>
-          <w:noProof/>
-          <w:color w:val="0D0D0D" w:themeColor="text1" w:themeTint="F2"/>
-          <w:sz w:val="24"/>
-          <w:szCs w:val="24"/>
-        </w:rPr>
-        <w:t>2</w:t>
-      </w:r>
-      <w:r>
-        <w:rPr>
-          <w:rFonts w:ascii="Times New Roman" w:hAnsi="Times New Roman" w:cs="Times New Roman"/>
-          <w:b/>
-          <w:bCs/>
-          <w:i w:val="0"/>
-          <w:iCs w:val="0"/>
-          <w:color w:val="0D0D0D" w:themeColor="text1" w:themeTint="F2"/>
-          <w:sz w:val="24"/>
-          <w:szCs w:val="24"/>
-        </w:rPr>
-        <w:fldChar w:fldCharType="end"/>
-      </w:r>
-      <w:r>
-        <w:rPr>
-          <w:rFonts w:ascii="Times New Roman" w:hAnsi="Times New Roman" w:cs="Times New Roman"/>
-          <w:b/>
-          <w:bCs/>
-          <w:i w:val="0"/>
-          <w:iCs w:val="0"/>
-          <w:color w:val="0D0D0D" w:themeColor="text1" w:themeTint="F2"/>
-          <w:sz w:val="24"/>
-          <w:szCs w:val="24"/>
-          <w:lang w:val="vi-VN"/>
-        </w:rPr>
-        <w:t>: Bảng kiểm thử thủ công Đức Mạnh</w:t>
-      </w:r>
-      <w:bookmarkEnd w:id="53"/>
-    </w:p>
-    <w:p>
-      <w:pPr>
-        <w:rPr>
-          <w:rFonts w:ascii="Times New Roman" w:eastAsia="Times New Roman" w:hAnsi="Times New Roman" w:cs="Times New Roman"/>
-          <w:b/>
-          <w:bCs/>
-          <w:sz w:val="24"/>
-          <w:szCs w:val="24"/>
-        </w:rPr>
-      </w:pPr>
-    </w:p>
-    <w:p>
-      <w:pPr>
-        <w:rPr>
-          <w:rFonts w:ascii="Times New Roman" w:eastAsia="Times New Roman" w:hAnsi="Times New Roman" w:cs="Times New Roman"/>
-          <w:sz w:val="24"/>
-          <w:szCs w:val="24"/>
-        </w:rPr>
-      </w:pPr>
-    </w:p>
-    <w:p>
-      <w:pPr>
-        <w:rPr>
-          <w:rFonts w:ascii="Times New Roman" w:eastAsia="Times New Roman" w:hAnsi="Times New Roman" w:cs="Times New Roman"/>
-          <w:sz w:val="24"/>
-          <w:szCs w:val="24"/>
-        </w:rPr>
-      </w:pPr>
-    </w:p>
-    <w:p>
-      <w:pPr>
-        <w:rPr>
-          <w:rFonts w:ascii="Times New Roman" w:eastAsia="Times New Roman" w:hAnsi="Times New Roman" w:cs="Times New Roman"/>
-          <w:sz w:val="24"/>
-          <w:szCs w:val="24"/>
-        </w:rPr>
-      </w:pPr>
-    </w:p>
-    <w:p>
-      <w:pPr>
-        <w:rPr>
-          <w:rFonts w:ascii="Times New Roman" w:eastAsia="Times New Roman" w:hAnsi="Times New Roman" w:cs="Times New Roman"/>
-          <w:sz w:val="24"/>
-          <w:szCs w:val="24"/>
-        </w:rPr>
-      </w:pPr>
-    </w:p>
-    <w:p>
-      <w:pPr>
-        <w:rPr>
-          <w:rFonts w:ascii="Times New Roman" w:eastAsia="Times New Roman" w:hAnsi="Times New Roman" w:cs="Times New Roman"/>
-          <w:sz w:val="24"/>
-          <w:szCs w:val="24"/>
-        </w:rPr>
-      </w:pPr>
-    </w:p>
-    <w:p>
-      <w:pPr>
-        <w:rPr>
-          <w:rFonts w:ascii="Times New Roman" w:eastAsia="Times New Roman" w:hAnsi="Times New Roman" w:cs="Times New Roman"/>
-          <w:sz w:val="24"/>
-          <w:szCs w:val="24"/>
-        </w:rPr>
-      </w:pPr>
-    </w:p>
-    <w:p>
-      <w:pPr>
-        <w:rPr>
-          <w:rFonts w:ascii="Times New Roman" w:eastAsia="Times New Roman" w:hAnsi="Times New Roman" w:cs="Times New Roman"/>
-          <w:sz w:val="24"/>
-          <w:szCs w:val="24"/>
-        </w:rPr>
-      </w:pPr>
-    </w:p>
-    <w:p>
-      <w:pPr>
-        <w:rPr>
-          <w:rFonts w:ascii="Times New Roman" w:eastAsia="Times New Roman" w:hAnsi="Times New Roman" w:cs="Times New Roman"/>
-          <w:sz w:val="24"/>
-          <w:szCs w:val="24"/>
-        </w:rPr>
-      </w:pPr>
-    </w:p>
-    <w:p>
-      <w:pPr>
-        <w:rPr>
-          <w:rFonts w:ascii="Times New Roman" w:eastAsia="Times New Roman" w:hAnsi="Times New Roman" w:cs="Times New Roman"/>
-          <w:sz w:val="24"/>
-          <w:szCs w:val="24"/>
-        </w:rPr>
-      </w:pPr>
-    </w:p>
-    <w:p>
-      <w:pPr>
-        <w:rPr>
-          <w:rFonts w:ascii="Times New Roman" w:eastAsia="Times New Roman" w:hAnsi="Times New Roman" w:cs="Times New Roman"/>
-          <w:sz w:val="24"/>
-          <w:szCs w:val="24"/>
-        </w:rPr>
-      </w:pPr>
-    </w:p>
-    <w:p>
-      <w:pPr>
-        <w:rPr>
-          <w:rFonts w:ascii="Times New Roman" w:eastAsia="Times New Roman" w:hAnsi="Times New Roman" w:cs="Times New Roman"/>
-          <w:sz w:val="24"/>
-          <w:szCs w:val="24"/>
-        </w:rPr>
-      </w:pPr>
-    </w:p>
-    <w:p>
-      <w:pPr>
-        <w:rPr>
-          <w:rFonts w:ascii="Times New Roman" w:eastAsia="Times New Roman" w:hAnsi="Times New Roman" w:cs="Times New Roman"/>
-          <w:sz w:val="24"/>
-          <w:szCs w:val="24"/>
-        </w:rPr>
-      </w:pPr>
-    </w:p>
-    <w:p>
-      <w:pPr>
-        <w:rPr>
-          <w:rFonts w:ascii="Times New Roman" w:eastAsia="Times New Roman" w:hAnsi="Times New Roman" w:cs="Times New Roman"/>
-          <w:b/>
-          <w:sz w:val="24"/>
-          <w:szCs w:val="24"/>
-        </w:rPr>
-      </w:pPr>
-      <w:r>
-        <w:rPr>
-          <w:rFonts w:ascii="Times New Roman" w:eastAsia="Times New Roman" w:hAnsi="Times New Roman" w:cs="Times New Roman"/>
-          <w:b/>
-          <w:sz w:val="24"/>
-          <w:szCs w:val="24"/>
-        </w:rPr>
-        <w:lastRenderedPageBreak/>
+          <w:sz w:val="24"/>
+          <w:szCs w:val="24"/>
+        </w:rPr>
         <w:t>*Thành Viên: Nguyễn Đức Nguyện</w:t>
       </w:r>
     </w:p>
@@ -30776,6 +31145,129 @@
         <w:pStyle w:val="Caption"/>
         <w:jc w:val="center"/>
         <w:rPr>
+          <w:rFonts w:ascii="Times New Roman" w:hAnsi="Times New Roman" w:cs="Times New Roman"/>
+          <w:i w:val="0"/>
+          <w:iCs w:val="0"/>
+          <w:color w:val="0D0D0D" w:themeColor="text1" w:themeTint="F2"/>
+          <w:sz w:val="24"/>
+          <w:szCs w:val="24"/>
+        </w:rPr>
+      </w:pPr>
+      <w:bookmarkStart w:id="54" w:name="_Toc136241800"/>
+      <w:r>
+        <w:rPr>
+          <w:rFonts w:ascii="Times New Roman" w:hAnsi="Times New Roman" w:cs="Times New Roman"/>
+          <w:i w:val="0"/>
+          <w:iCs w:val="0"/>
+          <w:color w:val="0D0D0D" w:themeColor="text1" w:themeTint="F2"/>
+          <w:sz w:val="24"/>
+          <w:szCs w:val="24"/>
+        </w:rPr>
+        <w:t>Bảng</w:t>
+      </w:r>
+      <w:r>
+        <w:rPr>
+          <w:rFonts w:ascii="Times New Roman" w:hAnsi="Times New Roman" w:cs="Times New Roman"/>
+          <w:i w:val="0"/>
+          <w:iCs w:val="0"/>
+          <w:color w:val="0D0D0D" w:themeColor="text1" w:themeTint="F2"/>
+          <w:sz w:val="24"/>
+          <w:szCs w:val="24"/>
+          <w:lang w:val="vi-VN"/>
+        </w:rPr>
+        <w:t xml:space="preserve"> </w:t>
+      </w:r>
+      <w:r>
+        <w:rPr>
+          <w:rFonts w:ascii="Times New Roman" w:hAnsi="Times New Roman" w:cs="Times New Roman"/>
+          <w:i w:val="0"/>
+          <w:iCs w:val="0"/>
+          <w:color w:val="0D0D0D" w:themeColor="text1" w:themeTint="F2"/>
+          <w:sz w:val="24"/>
+          <w:szCs w:val="24"/>
+        </w:rPr>
+        <w:t xml:space="preserve">3 - </w:t>
+      </w:r>
+      <w:r>
+        <w:rPr>
+          <w:rFonts w:ascii="Times New Roman" w:hAnsi="Times New Roman" w:cs="Times New Roman"/>
+          <w:i w:val="0"/>
+          <w:iCs w:val="0"/>
+          <w:color w:val="0D0D0D" w:themeColor="text1" w:themeTint="F2"/>
+          <w:sz w:val="24"/>
+          <w:szCs w:val="24"/>
+        </w:rPr>
+        <w:fldChar w:fldCharType="begin"/>
+      </w:r>
+      <w:r>
+        <w:rPr>
+          <w:rFonts w:ascii="Times New Roman" w:hAnsi="Times New Roman" w:cs="Times New Roman"/>
+          <w:i w:val="0"/>
+          <w:iCs w:val="0"/>
+          <w:color w:val="0D0D0D" w:themeColor="text1" w:themeTint="F2"/>
+          <w:sz w:val="24"/>
+          <w:szCs w:val="24"/>
+        </w:rPr>
+        <w:instrText xml:space="preserve"> SEQ Bảng3_- \* ARABIC </w:instrText>
+      </w:r>
+      <w:r>
+        <w:rPr>
+          <w:rFonts w:ascii="Times New Roman" w:hAnsi="Times New Roman" w:cs="Times New Roman"/>
+          <w:i w:val="0"/>
+          <w:iCs w:val="0"/>
+          <w:color w:val="0D0D0D" w:themeColor="text1" w:themeTint="F2"/>
+          <w:sz w:val="24"/>
+          <w:szCs w:val="24"/>
+        </w:rPr>
+        <w:fldChar w:fldCharType="separate"/>
+      </w:r>
+      <w:r>
+        <w:rPr>
+          <w:rFonts w:ascii="Times New Roman" w:hAnsi="Times New Roman" w:cs="Times New Roman"/>
+          <w:i w:val="0"/>
+          <w:iCs w:val="0"/>
+          <w:noProof/>
+          <w:color w:val="0D0D0D" w:themeColor="text1" w:themeTint="F2"/>
+          <w:sz w:val="24"/>
+          <w:szCs w:val="24"/>
+        </w:rPr>
+        <w:t>3</w:t>
+      </w:r>
+      <w:r>
+        <w:rPr>
+          <w:rFonts w:ascii="Times New Roman" w:hAnsi="Times New Roman" w:cs="Times New Roman"/>
+          <w:i w:val="0"/>
+          <w:iCs w:val="0"/>
+          <w:color w:val="0D0D0D" w:themeColor="text1" w:themeTint="F2"/>
+          <w:sz w:val="24"/>
+          <w:szCs w:val="24"/>
+        </w:rPr>
+        <w:fldChar w:fldCharType="end"/>
+      </w:r>
+      <w:r>
+        <w:rPr>
+          <w:rFonts w:ascii="Times New Roman" w:hAnsi="Times New Roman" w:cs="Times New Roman"/>
+          <w:i w:val="0"/>
+          <w:iCs w:val="0"/>
+          <w:color w:val="0D0D0D" w:themeColor="text1" w:themeTint="F2"/>
+          <w:sz w:val="24"/>
+          <w:szCs w:val="24"/>
+          <w:lang w:val="vi-VN"/>
+        </w:rPr>
+        <w:t>: Bảng kiểm thử thủ công Đức Nguyện</w:t>
+      </w:r>
+      <w:bookmarkEnd w:id="54"/>
+    </w:p>
+    <w:p>
+      <w:pPr>
+        <w:pStyle w:val="Caption"/>
+      </w:pPr>
+    </w:p>
+    <w:p>
+      <w:pPr>
+        <w:pStyle w:val="Caption"/>
+        <w:jc w:val="center"/>
+        <w:rPr>
           <w:rFonts w:ascii="Times New Roman" w:eastAsia="Times New Roman" w:hAnsi="Times New Roman" w:cs="Times New Roman"/>
           <w:b/>
           <w:bCs/>
@@ -30786,64 +31278,293 @@
           <w:szCs w:val="24"/>
         </w:rPr>
       </w:pPr>
-      <w:bookmarkStart w:id="54" w:name="_Toc135744006"/>
-      <w:r>
+    </w:p>
+    <w:p>
+      <w:pPr>
+        <w:pStyle w:val="Heading2"/>
+        <w:rPr>
+          <w:rFonts w:ascii="Times New Roman" w:eastAsia="Times New Roman" w:hAnsi="Times New Roman" w:cs="Times New Roman"/>
+        </w:rPr>
+      </w:pPr>
+      <w:bookmarkStart w:id="55" w:name="_dhitfagviupk" w:colFirst="0" w:colLast="0"/>
+      <w:bookmarkStart w:id="56" w:name="_mgm3w165lmvp" w:colFirst="0" w:colLast="0"/>
+      <w:bookmarkStart w:id="57" w:name="_k2umbshw0hm6" w:colFirst="0" w:colLast="0"/>
+      <w:bookmarkStart w:id="58" w:name="_cqc08m63t0ic" w:colFirst="0" w:colLast="0"/>
+      <w:bookmarkEnd w:id="55"/>
+      <w:bookmarkEnd w:id="56"/>
+      <w:bookmarkEnd w:id="57"/>
+      <w:bookmarkEnd w:id="58"/>
+    </w:p>
+    <w:p/>
+    <w:p/>
+    <w:p>
+      <w:pPr>
+        <w:pStyle w:val="Heading2"/>
+        <w:rPr>
+          <w:rFonts w:ascii="Times New Roman" w:eastAsia="Times New Roman" w:hAnsi="Times New Roman" w:cs="Times New Roman"/>
+        </w:rPr>
+      </w:pPr>
+      <w:bookmarkStart w:id="59" w:name="_q48ti6tm4vww" w:colFirst="0" w:colLast="0"/>
+      <w:bookmarkEnd w:id="59"/>
+    </w:p>
+    <w:p>
+      <w:pPr>
+        <w:rPr>
+          <w:rFonts w:ascii="Times New Roman" w:eastAsia="Times New Roman" w:hAnsi="Times New Roman" w:cs="Times New Roman"/>
+        </w:rPr>
+      </w:pPr>
+    </w:p>
+    <w:p>
+      <w:pPr>
+        <w:rPr>
+          <w:rFonts w:ascii="Times New Roman" w:eastAsia="Times New Roman" w:hAnsi="Times New Roman" w:cs="Times New Roman"/>
+        </w:rPr>
+      </w:pPr>
+    </w:p>
+    <w:p>
+      <w:pPr>
+        <w:rPr>
+          <w:rFonts w:ascii="Times New Roman" w:eastAsia="Times New Roman" w:hAnsi="Times New Roman" w:cs="Times New Roman"/>
+          <w:b/>
+          <w:sz w:val="24"/>
+          <w:szCs w:val="24"/>
+          <w:lang w:val="vi-VN"/>
+        </w:rPr>
+      </w:pPr>
+      <w:r>
+        <w:rPr>
+          <w:rFonts w:ascii="Times New Roman" w:eastAsia="Times New Roman" w:hAnsi="Times New Roman" w:cs="Times New Roman"/>
+          <w:b/>
+          <w:sz w:val="24"/>
+          <w:szCs w:val="24"/>
+        </w:rPr>
+        <w:lastRenderedPageBreak/>
+        <w:t xml:space="preserve">*Thành Viên: </w:t>
+      </w:r>
+      <w:r>
+        <w:rPr>
+          <w:rFonts w:ascii="Times New Roman" w:eastAsia="Times New Roman" w:hAnsi="Times New Roman" w:cs="Times New Roman"/>
+          <w:b/>
+          <w:sz w:val="24"/>
+          <w:szCs w:val="24"/>
+        </w:rPr>
+        <w:t>Lê</w:t>
+      </w:r>
+      <w:r>
+        <w:rPr>
+          <w:rFonts w:ascii="Times New Roman" w:eastAsia="Times New Roman" w:hAnsi="Times New Roman" w:cs="Times New Roman"/>
+          <w:b/>
+          <w:sz w:val="24"/>
+          <w:szCs w:val="24"/>
+          <w:lang w:val="vi-VN"/>
+        </w:rPr>
+        <w:t xml:space="preserve"> Hoàng Ngọc Tú</w:t>
+      </w:r>
+    </w:p>
+    <w:p>
+      <w:pPr>
+        <w:rPr>
+          <w:rFonts w:ascii="Times New Roman" w:eastAsia="Times New Roman" w:hAnsi="Times New Roman" w:cs="Times New Roman"/>
+        </w:rPr>
+      </w:pPr>
+      <w:r>
+        <w:rPr>
+          <w:rFonts w:ascii="Times New Roman" w:eastAsia="Times New Roman" w:hAnsi="Times New Roman" w:cs="Times New Roman"/>
+        </w:rPr>
+        <w:drawing>
+          <wp:inline distT="0" distB="0" distL="0" distR="0" wp14:anchorId="0B140E8F" wp14:editId="5544EE8A">
+            <wp:extent cx="5733415" cy="992505"/>
+            <wp:effectExtent l="0" t="0" r="635" b="0"/>
+            <wp:docPr id="996447267" name="Picture 1" descr="A screenshot of a computer&#10;&#10;Description automatically generated with low confidence"/>
+            <wp:cNvGraphicFramePr>
+              <a:graphicFrameLocks xmlns:a="http://schemas.openxmlformats.org/drawingml/2006/main" noChangeAspect="1"/>
+            </wp:cNvGraphicFramePr>
+            <a:graphic xmlns:a="http://schemas.openxmlformats.org/drawingml/2006/main">
+              <a:graphicData uri="http://schemas.openxmlformats.org/drawingml/2006/picture">
+                <pic:pic xmlns:pic="http://schemas.openxmlformats.org/drawingml/2006/picture">
+                  <pic:nvPicPr>
+                    <pic:cNvPr id="996447267" name="Picture 1" descr="A screenshot of a computer&#10;&#10;Description automatically generated with low confidence"/>
+                    <pic:cNvPicPr/>
+                  </pic:nvPicPr>
+                  <pic:blipFill>
+                    <a:blip r:embed="rId26"/>
+                    <a:stretch>
+                      <a:fillRect/>
+                    </a:stretch>
+                  </pic:blipFill>
+                  <pic:spPr>
+                    <a:xfrm>
+                      <a:off x="0" y="0"/>
+                      <a:ext cx="5733415" cy="992505"/>
+                    </a:xfrm>
+                    <a:prstGeom prst="rect">
+                      <a:avLst/>
+                    </a:prstGeom>
+                  </pic:spPr>
+                </pic:pic>
+              </a:graphicData>
+            </a:graphic>
+          </wp:inline>
+        </w:drawing>
+      </w:r>
+    </w:p>
+    <w:p>
+      <w:pPr>
+        <w:rPr>
+          <w:rFonts w:ascii="Times New Roman" w:eastAsia="Times New Roman" w:hAnsi="Times New Roman" w:cs="Times New Roman"/>
+        </w:rPr>
+      </w:pPr>
+    </w:p>
+    <w:p>
+      <w:pPr>
+        <w:rPr>
+          <w:rFonts w:ascii="Times New Roman" w:eastAsia="Times New Roman" w:hAnsi="Times New Roman" w:cs="Times New Roman"/>
+        </w:rPr>
+      </w:pPr>
+    </w:p>
+    <w:p>
+      <w:pPr>
+        <w:keepNext/>
+      </w:pPr>
+      <w:r>
+        <w:rPr>
+          <w:rFonts w:ascii="Times New Roman" w:eastAsia="Times New Roman" w:hAnsi="Times New Roman" w:cs="Times New Roman"/>
+        </w:rPr>
+        <w:drawing>
+          <wp:inline distT="0" distB="0" distL="0" distR="0" wp14:anchorId="5766D97B" wp14:editId="73550C34">
+            <wp:extent cx="5733415" cy="2766060"/>
+            <wp:effectExtent l="0" t="0" r="635" b="0"/>
+            <wp:docPr id="1864121006" name="Picture 1" descr="A picture containing text, screenshot, number, font&#10;&#10;Description automatically generated"/>
+            <wp:cNvGraphicFramePr>
+              <a:graphicFrameLocks xmlns:a="http://schemas.openxmlformats.org/drawingml/2006/main" noChangeAspect="1"/>
+            </wp:cNvGraphicFramePr>
+            <a:graphic xmlns:a="http://schemas.openxmlformats.org/drawingml/2006/main">
+              <a:graphicData uri="http://schemas.openxmlformats.org/drawingml/2006/picture">
+                <pic:pic xmlns:pic="http://schemas.openxmlformats.org/drawingml/2006/picture">
+                  <pic:nvPicPr>
+                    <pic:cNvPr id="1864121006" name="Picture 1" descr="A picture containing text, screenshot, number, font&#10;&#10;Description automatically generated"/>
+                    <pic:cNvPicPr/>
+                  </pic:nvPicPr>
+                  <pic:blipFill>
+                    <a:blip r:embed="rId27"/>
+                    <a:stretch>
+                      <a:fillRect/>
+                    </a:stretch>
+                  </pic:blipFill>
+                  <pic:spPr>
+                    <a:xfrm>
+                      <a:off x="0" y="0"/>
+                      <a:ext cx="5733415" cy="2766060"/>
+                    </a:xfrm>
+                    <a:prstGeom prst="rect">
+                      <a:avLst/>
+                    </a:prstGeom>
+                  </pic:spPr>
+                </pic:pic>
+              </a:graphicData>
+            </a:graphic>
+          </wp:inline>
+        </w:drawing>
+      </w:r>
+    </w:p>
+    <w:p>
+      <w:pPr>
+        <w:pStyle w:val="Caption"/>
+        <w:jc w:val="center"/>
         <w:rPr>
           <w:rFonts w:ascii="Times New Roman" w:hAnsi="Times New Roman" w:cs="Times New Roman"/>
-          <w:b/>
-          <w:bCs/>
           <w:i w:val="0"/>
           <w:iCs w:val="0"/>
           <w:color w:val="0D0D0D" w:themeColor="text1" w:themeTint="F2"/>
           <w:sz w:val="24"/>
           <w:szCs w:val="24"/>
         </w:rPr>
-        <w:t xml:space="preserve">Bảng 3 - </w:t>
-      </w:r>
-      <w:r>
-        <w:rPr>
-          <w:rFonts w:ascii="Times New Roman" w:hAnsi="Times New Roman" w:cs="Times New Roman"/>
-          <w:b/>
-          <w:bCs/>
+      </w:pPr>
+    </w:p>
+    <w:p>
+      <w:pPr>
+        <w:pStyle w:val="Caption"/>
+        <w:jc w:val="center"/>
+        <w:rPr>
+          <w:rFonts w:ascii="Times New Roman" w:eastAsia="Times New Roman" w:hAnsi="Times New Roman" w:cs="Times New Roman"/>
           <w:i w:val="0"/>
           <w:iCs w:val="0"/>
           <w:color w:val="0D0D0D" w:themeColor="text1" w:themeTint="F2"/>
           <w:sz w:val="24"/>
           <w:szCs w:val="24"/>
         </w:rPr>
-        <w:fldChar w:fldCharType="begin"/>
-      </w:r>
+      </w:pPr>
+      <w:bookmarkStart w:id="60" w:name="_Toc136241801"/>
       <w:r>
         <w:rPr>
           <w:rFonts w:ascii="Times New Roman" w:hAnsi="Times New Roman" w:cs="Times New Roman"/>
-          <w:b/>
-          <w:bCs/>
           <w:i w:val="0"/>
           <w:iCs w:val="0"/>
           <w:color w:val="0D0D0D" w:themeColor="text1" w:themeTint="F2"/>
           <w:sz w:val="24"/>
           <w:szCs w:val="24"/>
         </w:rPr>
-        <w:instrText xml:space="preserve"> SEQ Bảng_3_- \* ARABIC </w:instrText>
+        <w:t>Bảng</w:t>
       </w:r>
       <w:r>
         <w:rPr>
           <w:rFonts w:ascii="Times New Roman" w:hAnsi="Times New Roman" w:cs="Times New Roman"/>
-          <w:b/>
-          <w:bCs/>
           <w:i w:val="0"/>
           <w:iCs w:val="0"/>
           <w:color w:val="0D0D0D" w:themeColor="text1" w:themeTint="F2"/>
           <w:sz w:val="24"/>
           <w:szCs w:val="24"/>
+          <w:lang w:val="vi-VN"/>
+        </w:rPr>
+        <w:t xml:space="preserve"> </w:t>
+      </w:r>
+      <w:r>
+        <w:rPr>
+          <w:rFonts w:ascii="Times New Roman" w:hAnsi="Times New Roman" w:cs="Times New Roman"/>
+          <w:i w:val="0"/>
+          <w:iCs w:val="0"/>
+          <w:color w:val="0D0D0D" w:themeColor="text1" w:themeTint="F2"/>
+          <w:sz w:val="24"/>
+          <w:szCs w:val="24"/>
+        </w:rPr>
+        <w:t xml:space="preserve">3 - </w:t>
+      </w:r>
+      <w:r>
+        <w:rPr>
+          <w:rFonts w:ascii="Times New Roman" w:hAnsi="Times New Roman" w:cs="Times New Roman"/>
+          <w:i w:val="0"/>
+          <w:iCs w:val="0"/>
+          <w:color w:val="0D0D0D" w:themeColor="text1" w:themeTint="F2"/>
+          <w:sz w:val="24"/>
+          <w:szCs w:val="24"/>
+        </w:rPr>
+        <w:fldChar w:fldCharType="begin"/>
+      </w:r>
+      <w:r>
+        <w:rPr>
+          <w:rFonts w:ascii="Times New Roman" w:hAnsi="Times New Roman" w:cs="Times New Roman"/>
+          <w:i w:val="0"/>
+          <w:iCs w:val="0"/>
+          <w:color w:val="0D0D0D" w:themeColor="text1" w:themeTint="F2"/>
+          <w:sz w:val="24"/>
+          <w:szCs w:val="24"/>
+        </w:rPr>
+        <w:instrText xml:space="preserve"> SEQ Bảng3_- \* ARABIC </w:instrText>
+      </w:r>
+      <w:r>
+        <w:rPr>
+          <w:rFonts w:ascii="Times New Roman" w:hAnsi="Times New Roman" w:cs="Times New Roman"/>
+          <w:i w:val="0"/>
+          <w:iCs w:val="0"/>
+          <w:color w:val="0D0D0D" w:themeColor="text1" w:themeTint="F2"/>
+          <w:sz w:val="24"/>
+          <w:szCs w:val="24"/>
         </w:rPr>
         <w:fldChar w:fldCharType="separate"/>
       </w:r>
       <w:r>
         <w:rPr>
           <w:rFonts w:ascii="Times New Roman" w:hAnsi="Times New Roman" w:cs="Times New Roman"/>
-          <w:b/>
-          <w:bCs/>
           <w:i w:val="0"/>
           <w:iCs w:val="0"/>
           <w:noProof/>
@@ -30851,13 +31572,11 @@
           <w:sz w:val="24"/>
           <w:szCs w:val="24"/>
         </w:rPr>
-        <w:t>3</w:t>
+        <w:t>4</w:t>
       </w:r>
       <w:r>
         <w:rPr>
           <w:rFonts w:ascii="Times New Roman" w:hAnsi="Times New Roman" w:cs="Times New Roman"/>
-          <w:b/>
-          <w:bCs/>
           <w:i w:val="0"/>
           <w:iCs w:val="0"/>
           <w:color w:val="0D0D0D" w:themeColor="text1" w:themeTint="F2"/>
@@ -30869,8 +31588,6 @@
       <w:r>
         <w:rPr>
           <w:rFonts w:ascii="Times New Roman" w:hAnsi="Times New Roman" w:cs="Times New Roman"/>
-          <w:b/>
-          <w:bCs/>
           <w:i w:val="0"/>
           <w:iCs w:val="0"/>
           <w:color w:val="0D0D0D" w:themeColor="text1" w:themeTint="F2"/>
@@ -30878,9 +31595,121 @@
           <w:szCs w:val="24"/>
           <w:lang w:val="vi-VN"/>
         </w:rPr>
-        <w:t>: Bảng kiểm thử thủ công Đức Nguyện</w:t>
-      </w:r>
-      <w:bookmarkEnd w:id="54"/>
+        <w:t>: Bảng kiểm thử thủ công Lê Tú</w:t>
+      </w:r>
+      <w:bookmarkEnd w:id="60"/>
+    </w:p>
+    <w:p>
+      <w:pPr>
+        <w:rPr>
+          <w:rFonts w:ascii="Times New Roman" w:eastAsia="Times New Roman" w:hAnsi="Times New Roman" w:cs="Times New Roman"/>
+        </w:rPr>
+      </w:pPr>
+    </w:p>
+    <w:p>
+      <w:pPr>
+        <w:rPr>
+          <w:rFonts w:ascii="Times New Roman" w:eastAsia="Times New Roman" w:hAnsi="Times New Roman" w:cs="Times New Roman"/>
+        </w:rPr>
+      </w:pPr>
+    </w:p>
+    <w:p>
+      <w:pPr>
+        <w:rPr>
+          <w:rFonts w:ascii="Times New Roman" w:eastAsia="Times New Roman" w:hAnsi="Times New Roman" w:cs="Times New Roman"/>
+        </w:rPr>
+      </w:pPr>
+    </w:p>
+    <w:p>
+      <w:pPr>
+        <w:rPr>
+          <w:rFonts w:ascii="Times New Roman" w:eastAsia="Times New Roman" w:hAnsi="Times New Roman" w:cs="Times New Roman"/>
+        </w:rPr>
+      </w:pPr>
+    </w:p>
+    <w:p>
+      <w:pPr>
+        <w:rPr>
+          <w:rFonts w:ascii="Times New Roman" w:eastAsia="Times New Roman" w:hAnsi="Times New Roman" w:cs="Times New Roman"/>
+        </w:rPr>
+      </w:pPr>
+    </w:p>
+    <w:p>
+      <w:pPr>
+        <w:rPr>
+          <w:rFonts w:ascii="Times New Roman" w:eastAsia="Times New Roman" w:hAnsi="Times New Roman" w:cs="Times New Roman"/>
+        </w:rPr>
+      </w:pPr>
+    </w:p>
+    <w:p>
+      <w:pPr>
+        <w:rPr>
+          <w:rFonts w:ascii="Times New Roman" w:eastAsia="Times New Roman" w:hAnsi="Times New Roman" w:cs="Times New Roman"/>
+        </w:rPr>
+      </w:pPr>
+    </w:p>
+    <w:p>
+      <w:pPr>
+        <w:rPr>
+          <w:rFonts w:ascii="Times New Roman" w:eastAsia="Times New Roman" w:hAnsi="Times New Roman" w:cs="Times New Roman"/>
+        </w:rPr>
+      </w:pPr>
+    </w:p>
+    <w:p>
+      <w:pPr>
+        <w:rPr>
+          <w:rFonts w:ascii="Times New Roman" w:eastAsia="Times New Roman" w:hAnsi="Times New Roman" w:cs="Times New Roman"/>
+        </w:rPr>
+      </w:pPr>
+    </w:p>
+    <w:p>
+      <w:pPr>
+        <w:rPr>
+          <w:rFonts w:ascii="Times New Roman" w:eastAsia="Times New Roman" w:hAnsi="Times New Roman" w:cs="Times New Roman"/>
+        </w:rPr>
+      </w:pPr>
+    </w:p>
+    <w:p>
+      <w:pPr>
+        <w:rPr>
+          <w:rFonts w:ascii="Times New Roman" w:eastAsia="Times New Roman" w:hAnsi="Times New Roman" w:cs="Times New Roman"/>
+        </w:rPr>
+      </w:pPr>
+    </w:p>
+    <w:p>
+      <w:pPr>
+        <w:rPr>
+          <w:rFonts w:ascii="Times New Roman" w:eastAsia="Times New Roman" w:hAnsi="Times New Roman" w:cs="Times New Roman"/>
+        </w:rPr>
+      </w:pPr>
+    </w:p>
+    <w:p>
+      <w:pPr>
+        <w:rPr>
+          <w:rFonts w:ascii="Times New Roman" w:eastAsia="Times New Roman" w:hAnsi="Times New Roman" w:cs="Times New Roman"/>
+        </w:rPr>
+      </w:pPr>
+    </w:p>
+    <w:p>
+      <w:pPr>
+        <w:rPr>
+          <w:rFonts w:ascii="Times New Roman" w:eastAsia="Times New Roman" w:hAnsi="Times New Roman" w:cs="Times New Roman"/>
+        </w:rPr>
+      </w:pPr>
+    </w:p>
+    <w:p>
+      <w:pPr>
+        <w:rPr>
+          <w:rFonts w:ascii="Times New Roman" w:eastAsia="Times New Roman" w:hAnsi="Times New Roman" w:cs="Times New Roman"/>
+        </w:rPr>
+      </w:pPr>
+    </w:p>
+    <w:p>
+      <w:pPr>
+        <w:rPr>
+          <w:rFonts w:ascii="Times New Roman" w:eastAsia="Times New Roman" w:hAnsi="Times New Roman" w:cs="Times New Roman"/>
+        </w:rPr>
+      </w:pPr>
     </w:p>
     <w:p>
       <w:pPr>
@@ -30889,64 +31718,7 @@
           <w:rFonts w:ascii="Times New Roman" w:eastAsia="Times New Roman" w:hAnsi="Times New Roman" w:cs="Times New Roman"/>
         </w:rPr>
       </w:pPr>
-      <w:bookmarkStart w:id="55" w:name="_dhitfagviupk" w:colFirst="0" w:colLast="0"/>
-      <w:bookmarkEnd w:id="55"/>
-    </w:p>
-    <w:p>
-      <w:pPr>
-        <w:pStyle w:val="Heading2"/>
-        <w:rPr>
-          <w:rFonts w:ascii="Times New Roman" w:eastAsia="Times New Roman" w:hAnsi="Times New Roman" w:cs="Times New Roman"/>
-        </w:rPr>
-      </w:pPr>
-      <w:bookmarkStart w:id="56" w:name="_mgm3w165lmvp" w:colFirst="0" w:colLast="0"/>
-      <w:bookmarkEnd w:id="56"/>
-    </w:p>
-    <w:p>
-      <w:pPr>
-        <w:pStyle w:val="Heading2"/>
-        <w:rPr>
-          <w:rFonts w:ascii="Times New Roman" w:eastAsia="Times New Roman" w:hAnsi="Times New Roman" w:cs="Times New Roman"/>
-        </w:rPr>
-      </w:pPr>
-      <w:bookmarkStart w:id="57" w:name="_k2umbshw0hm6" w:colFirst="0" w:colLast="0"/>
-      <w:bookmarkEnd w:id="57"/>
-    </w:p>
-    <w:p>
-      <w:pPr>
-        <w:pStyle w:val="Heading2"/>
-        <w:rPr>
-          <w:rFonts w:ascii="Times New Roman" w:eastAsia="Times New Roman" w:hAnsi="Times New Roman" w:cs="Times New Roman"/>
-        </w:rPr>
-      </w:pPr>
-      <w:bookmarkStart w:id="58" w:name="_cqc08m63t0ic" w:colFirst="0" w:colLast="0"/>
-      <w:bookmarkEnd w:id="58"/>
-    </w:p>
-    <w:p>
-      <w:pPr>
-        <w:pStyle w:val="Heading2"/>
-        <w:rPr>
-          <w:rFonts w:ascii="Times New Roman" w:eastAsia="Times New Roman" w:hAnsi="Times New Roman" w:cs="Times New Roman"/>
-        </w:rPr>
-      </w:pPr>
-      <w:bookmarkStart w:id="59" w:name="_q48ti6tm4vww" w:colFirst="0" w:colLast="0"/>
-      <w:bookmarkEnd w:id="59"/>
-    </w:p>
-    <w:p>
-      <w:pPr>
-        <w:rPr>
-          <w:rFonts w:ascii="Times New Roman" w:eastAsia="Times New Roman" w:hAnsi="Times New Roman" w:cs="Times New Roman"/>
-        </w:rPr>
-      </w:pPr>
-    </w:p>
-    <w:p>
-      <w:pPr>
-        <w:pStyle w:val="Heading2"/>
-        <w:rPr>
-          <w:rFonts w:ascii="Times New Roman" w:eastAsia="Times New Roman" w:hAnsi="Times New Roman" w:cs="Times New Roman"/>
-        </w:rPr>
-      </w:pPr>
-      <w:bookmarkStart w:id="60" w:name="_Toc135741133"/>
+      <w:bookmarkStart w:id="61" w:name="_Toc135741133"/>
       <w:r>
         <w:rPr>
           <w:rFonts w:ascii="Times New Roman" w:eastAsia="Times New Roman" w:hAnsi="Times New Roman" w:cs="Times New Roman"/>
@@ -30954,7 +31726,7 @@
         <w:lastRenderedPageBreak/>
         <w:t>4.3 Kiểm thử tư động</w:t>
       </w:r>
-      <w:bookmarkEnd w:id="60"/>
+      <w:bookmarkEnd w:id="61"/>
     </w:p>
     <w:p>
       <w:pPr>
@@ -31045,7 +31817,7 @@
                     <pic:cNvPicPr preferRelativeResize="0"/>
                   </pic:nvPicPr>
                   <pic:blipFill>
-                    <a:blip r:embed="rId26"/>
+                    <a:blip r:embed="rId28"/>
                     <a:srcRect/>
                     <a:stretch>
                       <a:fillRect/>
@@ -31071,6 +31843,129 @@
     <w:p>
       <w:pPr>
         <w:pStyle w:val="Caption"/>
+      </w:pPr>
+    </w:p>
+    <w:p>
+      <w:pPr>
+        <w:pStyle w:val="Caption"/>
+        <w:jc w:val="center"/>
+        <w:rPr>
+          <w:rFonts w:ascii="Times New Roman" w:hAnsi="Times New Roman" w:cs="Times New Roman"/>
+          <w:i w:val="0"/>
+          <w:iCs w:val="0"/>
+          <w:color w:val="0D0D0D" w:themeColor="text1" w:themeTint="F2"/>
+          <w:sz w:val="24"/>
+          <w:szCs w:val="24"/>
+        </w:rPr>
+      </w:pPr>
+      <w:bookmarkStart w:id="62" w:name="_Toc136241802"/>
+      <w:r>
+        <w:rPr>
+          <w:rFonts w:ascii="Times New Roman" w:hAnsi="Times New Roman" w:cs="Times New Roman"/>
+          <w:i w:val="0"/>
+          <w:iCs w:val="0"/>
+          <w:color w:val="0D0D0D" w:themeColor="text1" w:themeTint="F2"/>
+          <w:sz w:val="24"/>
+          <w:szCs w:val="24"/>
+        </w:rPr>
+        <w:t>Bảng</w:t>
+      </w:r>
+      <w:r>
+        <w:rPr>
+          <w:rFonts w:ascii="Times New Roman" w:hAnsi="Times New Roman" w:cs="Times New Roman"/>
+          <w:i w:val="0"/>
+          <w:iCs w:val="0"/>
+          <w:color w:val="0D0D0D" w:themeColor="text1" w:themeTint="F2"/>
+          <w:sz w:val="24"/>
+          <w:szCs w:val="24"/>
+          <w:lang w:val="vi-VN"/>
+        </w:rPr>
+        <w:t xml:space="preserve"> </w:t>
+      </w:r>
+      <w:r>
+        <w:rPr>
+          <w:rFonts w:ascii="Times New Roman" w:hAnsi="Times New Roman" w:cs="Times New Roman"/>
+          <w:i w:val="0"/>
+          <w:iCs w:val="0"/>
+          <w:color w:val="0D0D0D" w:themeColor="text1" w:themeTint="F2"/>
+          <w:sz w:val="24"/>
+          <w:szCs w:val="24"/>
+        </w:rPr>
+        <w:t xml:space="preserve">3 - </w:t>
+      </w:r>
+      <w:r>
+        <w:rPr>
+          <w:rFonts w:ascii="Times New Roman" w:hAnsi="Times New Roman" w:cs="Times New Roman"/>
+          <w:i w:val="0"/>
+          <w:iCs w:val="0"/>
+          <w:color w:val="0D0D0D" w:themeColor="text1" w:themeTint="F2"/>
+          <w:sz w:val="24"/>
+          <w:szCs w:val="24"/>
+        </w:rPr>
+        <w:fldChar w:fldCharType="begin"/>
+      </w:r>
+      <w:r>
+        <w:rPr>
+          <w:rFonts w:ascii="Times New Roman" w:hAnsi="Times New Roman" w:cs="Times New Roman"/>
+          <w:i w:val="0"/>
+          <w:iCs w:val="0"/>
+          <w:color w:val="0D0D0D" w:themeColor="text1" w:themeTint="F2"/>
+          <w:sz w:val="24"/>
+          <w:szCs w:val="24"/>
+        </w:rPr>
+        <w:instrText xml:space="preserve"> SEQ Bảng3_- \* ARABIC </w:instrText>
+      </w:r>
+      <w:r>
+        <w:rPr>
+          <w:rFonts w:ascii="Times New Roman" w:hAnsi="Times New Roman" w:cs="Times New Roman"/>
+          <w:i w:val="0"/>
+          <w:iCs w:val="0"/>
+          <w:color w:val="0D0D0D" w:themeColor="text1" w:themeTint="F2"/>
+          <w:sz w:val="24"/>
+          <w:szCs w:val="24"/>
+        </w:rPr>
+        <w:fldChar w:fldCharType="separate"/>
+      </w:r>
+      <w:r>
+        <w:rPr>
+          <w:rFonts w:ascii="Times New Roman" w:hAnsi="Times New Roman" w:cs="Times New Roman"/>
+          <w:i w:val="0"/>
+          <w:iCs w:val="0"/>
+          <w:noProof/>
+          <w:color w:val="0D0D0D" w:themeColor="text1" w:themeTint="F2"/>
+          <w:sz w:val="24"/>
+          <w:szCs w:val="24"/>
+        </w:rPr>
+        <w:t>5</w:t>
+      </w:r>
+      <w:r>
+        <w:rPr>
+          <w:rFonts w:ascii="Times New Roman" w:hAnsi="Times New Roman" w:cs="Times New Roman"/>
+          <w:i w:val="0"/>
+          <w:iCs w:val="0"/>
+          <w:color w:val="0D0D0D" w:themeColor="text1" w:themeTint="F2"/>
+          <w:sz w:val="24"/>
+          <w:szCs w:val="24"/>
+        </w:rPr>
+        <w:fldChar w:fldCharType="end"/>
+      </w:r>
+      <w:r>
+        <w:rPr>
+          <w:rFonts w:ascii="Times New Roman" w:hAnsi="Times New Roman" w:cs="Times New Roman"/>
+          <w:i w:val="0"/>
+          <w:iCs w:val="0"/>
+          <w:color w:val="0D0D0D" w:themeColor="text1" w:themeTint="F2"/>
+          <w:sz w:val="24"/>
+          <w:szCs w:val="24"/>
+          <w:lang w:val="vi-VN"/>
+        </w:rPr>
+        <w:t>: Bảng kiểm thử tự động bằng Selenium Văn Minh</w:t>
+      </w:r>
+      <w:bookmarkEnd w:id="62"/>
+    </w:p>
+    <w:p>
+      <w:pPr>
+        <w:pStyle w:val="Caption"/>
         <w:jc w:val="center"/>
         <w:rPr>
           <w:rFonts w:ascii="Times New Roman" w:hAnsi="Times New Roman" w:cs="Times New Roman"/>
@@ -31083,145 +31978,6 @@
           <w:szCs w:val="24"/>
         </w:rPr>
       </w:pPr>
-    </w:p>
-    <w:p>
-      <w:pPr>
-        <w:pStyle w:val="Caption"/>
-        <w:jc w:val="center"/>
-        <w:rPr>
-          <w:rFonts w:ascii="Times New Roman" w:hAnsi="Times New Roman" w:cs="Times New Roman"/>
-          <w:b/>
-          <w:bCs/>
-          <w:i w:val="0"/>
-          <w:iCs w:val="0"/>
-          <w:color w:val="0D0D0D" w:themeColor="text1" w:themeTint="F2"/>
-          <w:sz w:val="24"/>
-          <w:szCs w:val="24"/>
-        </w:rPr>
-      </w:pPr>
-      <w:bookmarkStart w:id="61" w:name="_Toc135744007"/>
-      <w:r>
-        <w:rPr>
-          <w:rFonts w:ascii="Times New Roman" w:hAnsi="Times New Roman" w:cs="Times New Roman"/>
-          <w:b/>
-          <w:bCs/>
-          <w:i w:val="0"/>
-          <w:iCs w:val="0"/>
-          <w:color w:val="0D0D0D" w:themeColor="text1" w:themeTint="F2"/>
-          <w:sz w:val="24"/>
-          <w:szCs w:val="24"/>
-        </w:rPr>
-        <w:t xml:space="preserve">Bảng 3 - </w:t>
-      </w:r>
-      <w:r>
-        <w:rPr>
-          <w:rFonts w:ascii="Times New Roman" w:hAnsi="Times New Roman" w:cs="Times New Roman"/>
-          <w:b/>
-          <w:bCs/>
-          <w:i w:val="0"/>
-          <w:iCs w:val="0"/>
-          <w:color w:val="0D0D0D" w:themeColor="text1" w:themeTint="F2"/>
-          <w:sz w:val="24"/>
-          <w:szCs w:val="24"/>
-        </w:rPr>
-        <w:fldChar w:fldCharType="begin"/>
-      </w:r>
-      <w:r>
-        <w:rPr>
-          <w:rFonts w:ascii="Times New Roman" w:hAnsi="Times New Roman" w:cs="Times New Roman"/>
-          <w:b/>
-          <w:bCs/>
-          <w:i w:val="0"/>
-          <w:iCs w:val="0"/>
-          <w:color w:val="0D0D0D" w:themeColor="text1" w:themeTint="F2"/>
-          <w:sz w:val="24"/>
-          <w:szCs w:val="24"/>
-        </w:rPr>
-        <w:instrText xml:space="preserve"> SEQ Bảng_3_- \* ARABIC </w:instrText>
-      </w:r>
-      <w:r>
-        <w:rPr>
-          <w:rFonts w:ascii="Times New Roman" w:hAnsi="Times New Roman" w:cs="Times New Roman"/>
-          <w:b/>
-          <w:bCs/>
-          <w:i w:val="0"/>
-          <w:iCs w:val="0"/>
-          <w:color w:val="0D0D0D" w:themeColor="text1" w:themeTint="F2"/>
-          <w:sz w:val="24"/>
-          <w:szCs w:val="24"/>
-        </w:rPr>
-        <w:fldChar w:fldCharType="separate"/>
-      </w:r>
-      <w:r>
-        <w:rPr>
-          <w:rFonts w:ascii="Times New Roman" w:hAnsi="Times New Roman" w:cs="Times New Roman"/>
-          <w:b/>
-          <w:bCs/>
-          <w:i w:val="0"/>
-          <w:iCs w:val="0"/>
-          <w:noProof/>
-          <w:color w:val="0D0D0D" w:themeColor="text1" w:themeTint="F2"/>
-          <w:sz w:val="24"/>
-          <w:szCs w:val="24"/>
-        </w:rPr>
-        <w:t>4</w:t>
-      </w:r>
-      <w:r>
-        <w:rPr>
-          <w:rFonts w:ascii="Times New Roman" w:hAnsi="Times New Roman" w:cs="Times New Roman"/>
-          <w:b/>
-          <w:bCs/>
-          <w:i w:val="0"/>
-          <w:iCs w:val="0"/>
-          <w:color w:val="0D0D0D" w:themeColor="text1" w:themeTint="F2"/>
-          <w:sz w:val="24"/>
-          <w:szCs w:val="24"/>
-        </w:rPr>
-        <w:fldChar w:fldCharType="end"/>
-      </w:r>
-      <w:r>
-        <w:rPr>
-          <w:rFonts w:ascii="Times New Roman" w:hAnsi="Times New Roman" w:cs="Times New Roman"/>
-          <w:b/>
-          <w:bCs/>
-          <w:i w:val="0"/>
-          <w:iCs w:val="0"/>
-          <w:color w:val="0D0D0D" w:themeColor="text1" w:themeTint="F2"/>
-          <w:sz w:val="24"/>
-          <w:szCs w:val="24"/>
-          <w:lang w:val="vi-VN"/>
-        </w:rPr>
-        <w:t>: Bảng kiểm thử tự động</w:t>
-      </w:r>
-      <w:r>
-        <w:rPr>
-          <w:rFonts w:ascii="Times New Roman" w:hAnsi="Times New Roman" w:cs="Times New Roman"/>
-          <w:b/>
-          <w:bCs/>
-          <w:i w:val="0"/>
-          <w:iCs w:val="0"/>
-          <w:color w:val="0D0D0D" w:themeColor="text1" w:themeTint="F2"/>
-          <w:sz w:val="24"/>
-          <w:szCs w:val="24"/>
-          <w:lang w:val="vi-VN"/>
-        </w:rPr>
-        <w:t xml:space="preserve"> bằng Selenium</w:t>
-      </w:r>
-      <w:r>
-        <w:rPr>
-          <w:rFonts w:ascii="Times New Roman" w:hAnsi="Times New Roman" w:cs="Times New Roman"/>
-          <w:b/>
-          <w:bCs/>
-          <w:i w:val="0"/>
-          <w:iCs w:val="0"/>
-          <w:color w:val="0D0D0D" w:themeColor="text1" w:themeTint="F2"/>
-          <w:sz w:val="24"/>
-          <w:szCs w:val="24"/>
-          <w:lang w:val="vi-VN"/>
-        </w:rPr>
-        <w:t xml:space="preserve"> Văn Minh</w:t>
-      </w:r>
-      <w:bookmarkEnd w:id="61"/>
     </w:p>
     <w:p>
       <w:pPr>
@@ -31287,7 +32043,7 @@
                     <pic:cNvPicPr preferRelativeResize="0"/>
                   </pic:nvPicPr>
                   <pic:blipFill>
-                    <a:blip r:embed="rId27"/>
+                    <a:blip r:embed="rId29"/>
                     <a:srcRect/>
                     <a:stretch>
                       <a:fillRect/>
@@ -31392,16 +32148,6 @@
     </w:p>
     <w:p>
       <w:pPr>
-        <w:rPr>
-          <w:rFonts w:ascii="Times New Roman" w:eastAsia="Times New Roman" w:hAnsi="Times New Roman" w:cs="Times New Roman"/>
-          <w:b/>
-          <w:sz w:val="24"/>
-          <w:szCs w:val="24"/>
-        </w:rPr>
-      </w:pPr>
-    </w:p>
-    <w:p>
-      <w:pPr>
         <w:spacing w:before="240" w:after="240"/>
         <w:rPr>
           <w:rFonts w:ascii="Times New Roman" w:eastAsia="Times New Roman" w:hAnsi="Times New Roman" w:cs="Times New Roman"/>
@@ -31448,7 +32194,7 @@
                     <pic:cNvPicPr preferRelativeResize="0"/>
                   </pic:nvPicPr>
                   <pic:blipFill>
-                    <a:blip r:embed="rId28"/>
+                    <a:blip r:embed="rId30"/>
                     <a:srcRect/>
                     <a:stretch>
                       <a:fillRect/>
@@ -31474,10 +32220,9 @@
     <w:p>
       <w:pPr>
         <w:pStyle w:val="Caption"/>
-        <w:rPr>
-          <w:rFonts w:ascii="Times New Roman" w:hAnsi="Times New Roman" w:cs="Times New Roman"/>
-          <w:b/>
-          <w:bCs/>
+        <w:jc w:val="center"/>
+        <w:rPr>
+          <w:rFonts w:ascii="Times New Roman" w:eastAsia="Times New Roman" w:hAnsi="Times New Roman" w:cs="Times New Roman"/>
           <w:i w:val="0"/>
           <w:iCs w:val="0"/>
           <w:color w:val="0D0D0D" w:themeColor="text1" w:themeTint="F2"/>
@@ -31485,79 +32230,77 @@
           <w:szCs w:val="24"/>
         </w:rPr>
       </w:pPr>
-    </w:p>
-    <w:p>
-      <w:pPr>
-        <w:pStyle w:val="Caption"/>
-        <w:jc w:val="center"/>
-        <w:rPr>
-          <w:rFonts w:ascii="Times New Roman" w:eastAsia="Times New Roman" w:hAnsi="Times New Roman" w:cs="Times New Roman"/>
-          <w:b/>
-          <w:bCs/>
-          <w:i w:val="0"/>
-          <w:iCs w:val="0"/>
-          <w:sz w:val="24"/>
-          <w:szCs w:val="24"/>
-        </w:rPr>
-      </w:pPr>
-      <w:bookmarkStart w:id="62" w:name="_Toc135744008"/>
+      <w:bookmarkStart w:id="63" w:name="_Toc136241803"/>
       <w:r>
         <w:rPr>
           <w:rFonts w:ascii="Times New Roman" w:hAnsi="Times New Roman" w:cs="Times New Roman"/>
-          <w:b/>
-          <w:bCs/>
           <w:i w:val="0"/>
           <w:iCs w:val="0"/>
           <w:color w:val="0D0D0D" w:themeColor="text1" w:themeTint="F2"/>
           <w:sz w:val="24"/>
           <w:szCs w:val="24"/>
         </w:rPr>
-        <w:t xml:space="preserve">Bảng 3 - </w:t>
+        <w:t>Bảng</w:t>
       </w:r>
       <w:r>
         <w:rPr>
           <w:rFonts w:ascii="Times New Roman" w:hAnsi="Times New Roman" w:cs="Times New Roman"/>
-          <w:b/>
-          <w:bCs/>
           <w:i w:val="0"/>
           <w:iCs w:val="0"/>
           <w:color w:val="0D0D0D" w:themeColor="text1" w:themeTint="F2"/>
           <w:sz w:val="24"/>
           <w:szCs w:val="24"/>
-        </w:rPr>
-        <w:fldChar w:fldCharType="begin"/>
+          <w:lang w:val="vi-VN"/>
+        </w:rPr>
+        <w:t xml:space="preserve"> </w:t>
       </w:r>
       <w:r>
         <w:rPr>
           <w:rFonts w:ascii="Times New Roman" w:hAnsi="Times New Roman" w:cs="Times New Roman"/>
-          <w:b/>
-          <w:bCs/>
           <w:i w:val="0"/>
           <w:iCs w:val="0"/>
           <w:color w:val="0D0D0D" w:themeColor="text1" w:themeTint="F2"/>
           <w:sz w:val="24"/>
           <w:szCs w:val="24"/>
         </w:rPr>
-        <w:instrText xml:space="preserve"> SEQ Bảng_3_- \* ARABIC </w:instrText>
+        <w:t xml:space="preserve">3 - </w:t>
       </w:r>
       <w:r>
         <w:rPr>
           <w:rFonts w:ascii="Times New Roman" w:hAnsi="Times New Roman" w:cs="Times New Roman"/>
-          <w:b/>
-          <w:bCs/>
           <w:i w:val="0"/>
           <w:iCs w:val="0"/>
           <w:color w:val="0D0D0D" w:themeColor="text1" w:themeTint="F2"/>
           <w:sz w:val="24"/>
           <w:szCs w:val="24"/>
         </w:rPr>
+        <w:fldChar w:fldCharType="begin"/>
+      </w:r>
+      <w:r>
+        <w:rPr>
+          <w:rFonts w:ascii="Times New Roman" w:hAnsi="Times New Roman" w:cs="Times New Roman"/>
+          <w:i w:val="0"/>
+          <w:iCs w:val="0"/>
+          <w:color w:val="0D0D0D" w:themeColor="text1" w:themeTint="F2"/>
+          <w:sz w:val="24"/>
+          <w:szCs w:val="24"/>
+        </w:rPr>
+        <w:instrText xml:space="preserve"> SEQ Bảng3_- \* ARABIC </w:instrText>
+      </w:r>
+      <w:r>
+        <w:rPr>
+          <w:rFonts w:ascii="Times New Roman" w:hAnsi="Times New Roman" w:cs="Times New Roman"/>
+          <w:i w:val="0"/>
+          <w:iCs w:val="0"/>
+          <w:color w:val="0D0D0D" w:themeColor="text1" w:themeTint="F2"/>
+          <w:sz w:val="24"/>
+          <w:szCs w:val="24"/>
+        </w:rPr>
         <w:fldChar w:fldCharType="separate"/>
       </w:r>
       <w:r>
         <w:rPr>
           <w:rFonts w:ascii="Times New Roman" w:hAnsi="Times New Roman" w:cs="Times New Roman"/>
-          <w:b/>
-          <w:bCs/>
           <w:i w:val="0"/>
           <w:iCs w:val="0"/>
           <w:noProof/>
@@ -31565,13 +32308,11 @@
           <w:sz w:val="24"/>
           <w:szCs w:val="24"/>
         </w:rPr>
-        <w:t>5</w:t>
+        <w:t>6</w:t>
       </w:r>
       <w:r>
         <w:rPr>
           <w:rFonts w:ascii="Times New Roman" w:hAnsi="Times New Roman" w:cs="Times New Roman"/>
-          <w:b/>
-          <w:bCs/>
           <w:i w:val="0"/>
           <w:iCs w:val="0"/>
           <w:color w:val="0D0D0D" w:themeColor="text1" w:themeTint="F2"/>
@@ -31583,8 +32324,6 @@
       <w:r>
         <w:rPr>
           <w:rFonts w:ascii="Times New Roman" w:hAnsi="Times New Roman" w:cs="Times New Roman"/>
-          <w:b/>
-          <w:bCs/>
           <w:i w:val="0"/>
           <w:iCs w:val="0"/>
           <w:color w:val="0D0D0D" w:themeColor="text1" w:themeTint="F2"/>
@@ -31594,7 +32333,7 @@
         </w:rPr>
         <w:t>: Bảng kiểm thử tự động bằng Selenium - Đức Mạnh</w:t>
       </w:r>
-      <w:bookmarkEnd w:id="62"/>
+      <w:bookmarkEnd w:id="63"/>
     </w:p>
     <w:p>
       <w:pPr>
@@ -31670,7 +32409,7 @@
                     <pic:cNvPicPr preferRelativeResize="0"/>
                   </pic:nvPicPr>
                   <pic:blipFill>
-                    <a:blip r:embed="rId29"/>
+                    <a:blip r:embed="rId31"/>
                     <a:srcRect/>
                     <a:stretch>
                       <a:fillRect/>
@@ -31731,7 +32470,7 @@
                     <pic:cNvPicPr preferRelativeResize="0"/>
                   </pic:nvPicPr>
                   <pic:blipFill>
-                    <a:blip r:embed="rId30"/>
+                    <a:blip r:embed="rId32"/>
                     <a:srcRect/>
                     <a:stretch>
                       <a:fillRect/>
@@ -31852,7 +32591,7 @@
                     <pic:cNvPicPr preferRelativeResize="0"/>
                   </pic:nvPicPr>
                   <pic:blipFill>
-                    <a:blip r:embed="rId31"/>
+                    <a:blip r:embed="rId33"/>
                     <a:srcRect/>
                     <a:stretch>
                       <a:fillRect/>
@@ -31880,73 +32619,85 @@
         <w:pStyle w:val="Caption"/>
         <w:jc w:val="center"/>
         <w:rPr>
-          <w:rFonts w:ascii="Times New Roman" w:eastAsia="Times New Roman" w:hAnsi="Times New Roman" w:cs="Times New Roman"/>
-          <w:b/>
-          <w:bCs/>
-          <w:i w:val="0"/>
-          <w:iCs w:val="0"/>
-          <w:sz w:val="24"/>
-          <w:szCs w:val="24"/>
-        </w:rPr>
-      </w:pPr>
-      <w:bookmarkStart w:id="63" w:name="_Toc135744009"/>
-      <w:r>
-        <w:rPr>
           <w:rFonts w:ascii="Times New Roman" w:hAnsi="Times New Roman" w:cs="Times New Roman"/>
-          <w:b/>
-          <w:bCs/>
           <w:i w:val="0"/>
           <w:iCs w:val="0"/>
           <w:color w:val="0D0D0D" w:themeColor="text1" w:themeTint="F2"/>
           <w:sz w:val="24"/>
           <w:szCs w:val="24"/>
         </w:rPr>
-        <w:t xml:space="preserve">Bảng 3 - </w:t>
-      </w:r>
+      </w:pPr>
+      <w:bookmarkStart w:id="64" w:name="_Toc136241804"/>
       <w:r>
         <w:rPr>
           <w:rFonts w:ascii="Times New Roman" w:hAnsi="Times New Roman" w:cs="Times New Roman"/>
-          <w:b/>
-          <w:bCs/>
           <w:i w:val="0"/>
           <w:iCs w:val="0"/>
           <w:color w:val="0D0D0D" w:themeColor="text1" w:themeTint="F2"/>
           <w:sz w:val="24"/>
           <w:szCs w:val="24"/>
         </w:rPr>
-        <w:fldChar w:fldCharType="begin"/>
+        <w:t>Bảng</w:t>
       </w:r>
       <w:r>
         <w:rPr>
           <w:rFonts w:ascii="Times New Roman" w:hAnsi="Times New Roman" w:cs="Times New Roman"/>
-          <w:b/>
-          <w:bCs/>
           <w:i w:val="0"/>
           <w:iCs w:val="0"/>
           <w:color w:val="0D0D0D" w:themeColor="text1" w:themeTint="F2"/>
           <w:sz w:val="24"/>
           <w:szCs w:val="24"/>
-        </w:rPr>
-        <w:instrText xml:space="preserve"> SEQ Bảng_3_- \* ARABIC </w:instrText>
+          <w:lang w:val="vi-VN"/>
+        </w:rPr>
+        <w:t xml:space="preserve"> </w:t>
       </w:r>
       <w:r>
         <w:rPr>
           <w:rFonts w:ascii="Times New Roman" w:hAnsi="Times New Roman" w:cs="Times New Roman"/>
-          <w:b/>
-          <w:bCs/>
           <w:i w:val="0"/>
           <w:iCs w:val="0"/>
           <w:color w:val="0D0D0D" w:themeColor="text1" w:themeTint="F2"/>
           <w:sz w:val="24"/>
           <w:szCs w:val="24"/>
         </w:rPr>
+        <w:t xml:space="preserve">3 - </w:t>
+      </w:r>
+      <w:r>
+        <w:rPr>
+          <w:rFonts w:ascii="Times New Roman" w:hAnsi="Times New Roman" w:cs="Times New Roman"/>
+          <w:i w:val="0"/>
+          <w:iCs w:val="0"/>
+          <w:color w:val="0D0D0D" w:themeColor="text1" w:themeTint="F2"/>
+          <w:sz w:val="24"/>
+          <w:szCs w:val="24"/>
+        </w:rPr>
+        <w:fldChar w:fldCharType="begin"/>
+      </w:r>
+      <w:r>
+        <w:rPr>
+          <w:rFonts w:ascii="Times New Roman" w:hAnsi="Times New Roman" w:cs="Times New Roman"/>
+          <w:i w:val="0"/>
+          <w:iCs w:val="0"/>
+          <w:color w:val="0D0D0D" w:themeColor="text1" w:themeTint="F2"/>
+          <w:sz w:val="24"/>
+          <w:szCs w:val="24"/>
+        </w:rPr>
+        <w:instrText xml:space="preserve"> SEQ Bảng3_- \* ARABIC </w:instrText>
+      </w:r>
+      <w:r>
+        <w:rPr>
+          <w:rFonts w:ascii="Times New Roman" w:hAnsi="Times New Roman" w:cs="Times New Roman"/>
+          <w:i w:val="0"/>
+          <w:iCs w:val="0"/>
+          <w:color w:val="0D0D0D" w:themeColor="text1" w:themeTint="F2"/>
+          <w:sz w:val="24"/>
+          <w:szCs w:val="24"/>
+        </w:rPr>
         <w:fldChar w:fldCharType="separate"/>
       </w:r>
       <w:r>
         <w:rPr>
           <w:rFonts w:ascii="Times New Roman" w:hAnsi="Times New Roman" w:cs="Times New Roman"/>
-          <w:b/>
-          <w:bCs/>
           <w:i w:val="0"/>
           <w:iCs w:val="0"/>
           <w:noProof/>
@@ -31954,13 +32705,11 @@
           <w:sz w:val="24"/>
           <w:szCs w:val="24"/>
         </w:rPr>
-        <w:t>6</w:t>
+        <w:t>7</w:t>
       </w:r>
       <w:r>
         <w:rPr>
           <w:rFonts w:ascii="Times New Roman" w:hAnsi="Times New Roman" w:cs="Times New Roman"/>
-          <w:b/>
-          <w:bCs/>
           <w:i w:val="0"/>
           <w:iCs w:val="0"/>
           <w:color w:val="0D0D0D" w:themeColor="text1" w:themeTint="F2"/>
@@ -31972,8 +32721,6 @@
       <w:r>
         <w:rPr>
           <w:rFonts w:ascii="Times New Roman" w:hAnsi="Times New Roman" w:cs="Times New Roman"/>
-          <w:b/>
-          <w:bCs/>
           <w:i w:val="0"/>
           <w:iCs w:val="0"/>
           <w:color w:val="0D0D0D" w:themeColor="text1" w:themeTint="F2"/>
@@ -31981,38 +32728,9 @@
           <w:szCs w:val="24"/>
           <w:lang w:val="vi-VN"/>
         </w:rPr>
-        <w:t>: Bảng kiểm thử tự động bằng Selenium</w:t>
-      </w:r>
-      <w:r>
-        <w:rPr>
-          <w:rFonts w:ascii="Times New Roman" w:hAnsi="Times New Roman" w:cs="Times New Roman"/>
-          <w:b/>
-          <w:bCs/>
-          <w:i w:val="0"/>
-          <w:iCs w:val="0"/>
-          <w:noProof/>
-          <w:color w:val="0D0D0D" w:themeColor="text1" w:themeTint="F2"/>
-          <w:sz w:val="24"/>
-          <w:szCs w:val="24"/>
-        </w:rPr>
-        <w:t xml:space="preserve"> </w:t>
-      </w:r>
-      <w:r>
-        <w:rPr>
-          <w:rFonts w:ascii="Times New Roman" w:hAnsi="Times New Roman" w:cs="Times New Roman"/>
-          <w:b/>
-          <w:bCs/>
-          <w:i w:val="0"/>
-          <w:iCs w:val="0"/>
-          <w:noProof/>
-          <w:color w:val="0D0D0D" w:themeColor="text1" w:themeTint="F2"/>
-          <w:sz w:val="24"/>
-          <w:szCs w:val="24"/>
-          <w:lang w:val="vi-VN"/>
-        </w:rPr>
-        <w:t>- Đức Nguyện</w:t>
-      </w:r>
-      <w:bookmarkEnd w:id="63"/>
+        <w:t>:Bảng kiểm thử tự động bằng Selenium - Đức Nguyện</w:t>
+      </w:r>
+      <w:bookmarkEnd w:id="64"/>
     </w:p>
     <w:p>
       <w:pPr>
@@ -32078,7 +32796,7 @@
                     <pic:cNvPicPr preferRelativeResize="0"/>
                   </pic:nvPicPr>
                   <pic:blipFill>
-                    <a:blip r:embed="rId32"/>
+                    <a:blip r:embed="rId34"/>
                     <a:srcRect/>
                     <a:stretch>
                       <a:fillRect/>
@@ -32103,20 +32821,200 @@
     </w:p>
     <w:p>
       <w:pPr>
+        <w:rPr>
+          <w:rFonts w:ascii="Times New Roman" w:eastAsia="Times New Roman" w:hAnsi="Times New Roman" w:cs="Times New Roman"/>
+          <w:b/>
+          <w:sz w:val="24"/>
+          <w:szCs w:val="24"/>
+          <w:lang w:val="vi-VN"/>
+        </w:rPr>
+      </w:pPr>
+      <w:r>
+        <w:rPr>
+          <w:rFonts w:ascii="Times New Roman" w:eastAsia="Times New Roman" w:hAnsi="Times New Roman" w:cs="Times New Roman"/>
+          <w:b/>
+          <w:sz w:val="24"/>
+          <w:szCs w:val="24"/>
+          <w:lang w:val="vi-VN"/>
+        </w:rPr>
+        <w:lastRenderedPageBreak/>
+        <w:t>*Thành Viên: Lê Hoàng Ngọc Tú</w:t>
+      </w:r>
+    </w:p>
+    <w:p>
+      <w:pPr>
+        <w:rPr>
+          <w:rFonts w:ascii="Times New Roman" w:eastAsia="Times New Roman" w:hAnsi="Times New Roman" w:cs="Times New Roman"/>
+          <w:b/>
+          <w:sz w:val="24"/>
+          <w:szCs w:val="24"/>
+          <w:lang w:val="vi-VN"/>
+        </w:rPr>
+      </w:pPr>
+    </w:p>
+    <w:p>
+      <w:pPr>
+        <w:keepNext/>
+      </w:pPr>
+      <w:r>
+        <w:rPr>
+          <w:rFonts w:ascii="Times New Roman" w:eastAsia="Times New Roman" w:hAnsi="Times New Roman" w:cs="Times New Roman"/>
+          <w:b/>
+          <w:sz w:val="24"/>
+          <w:szCs w:val="24"/>
+        </w:rPr>
+        <w:drawing>
+          <wp:inline distT="0" distB="0" distL="0" distR="0" wp14:anchorId="2256B42F" wp14:editId="534BE752">
+            <wp:extent cx="5733415" cy="2194560"/>
+            <wp:effectExtent l="0" t="0" r="635" b="0"/>
+            <wp:docPr id="2067173396" name="Picture 1" descr="A screenshot of a computer&#10;&#10;Description automatically generated with medium confidence"/>
+            <wp:cNvGraphicFramePr>
+              <a:graphicFrameLocks xmlns:a="http://schemas.openxmlformats.org/drawingml/2006/main" noChangeAspect="1"/>
+            </wp:cNvGraphicFramePr>
+            <a:graphic xmlns:a="http://schemas.openxmlformats.org/drawingml/2006/main">
+              <a:graphicData uri="http://schemas.openxmlformats.org/drawingml/2006/picture">
+                <pic:pic xmlns:pic="http://schemas.openxmlformats.org/drawingml/2006/picture">
+                  <pic:nvPicPr>
+                    <pic:cNvPr id="2067173396" name="Picture 1" descr="A screenshot of a computer&#10;&#10;Description automatically generated with medium confidence"/>
+                    <pic:cNvPicPr/>
+                  </pic:nvPicPr>
+                  <pic:blipFill>
+                    <a:blip r:embed="rId35"/>
+                    <a:stretch>
+                      <a:fillRect/>
+                    </a:stretch>
+                  </pic:blipFill>
+                  <pic:spPr>
+                    <a:xfrm>
+                      <a:off x="0" y="0"/>
+                      <a:ext cx="5733415" cy="2194560"/>
+                    </a:xfrm>
+                    <a:prstGeom prst="rect">
+                      <a:avLst/>
+                    </a:prstGeom>
+                  </pic:spPr>
+                </pic:pic>
+              </a:graphicData>
+            </a:graphic>
+          </wp:inline>
+        </w:drawing>
+      </w:r>
+    </w:p>
+    <w:p>
+      <w:pPr>
+        <w:pStyle w:val="Caption"/>
+      </w:pPr>
+    </w:p>
+    <w:p>
+      <w:pPr>
+        <w:pStyle w:val="Caption"/>
+        <w:jc w:val="center"/>
+        <w:rPr>
+          <w:rFonts w:ascii="Times New Roman" w:eastAsia="Times New Roman" w:hAnsi="Times New Roman" w:cs="Times New Roman"/>
+          <w:i w:val="0"/>
+          <w:iCs w:val="0"/>
+          <w:color w:val="0D0D0D" w:themeColor="text1" w:themeTint="F2"/>
+          <w:sz w:val="24"/>
+          <w:szCs w:val="24"/>
+        </w:rPr>
+      </w:pPr>
+      <w:bookmarkStart w:id="65" w:name="_Toc136241805"/>
+      <w:r>
+        <w:rPr>
+          <w:rFonts w:ascii="Times New Roman" w:hAnsi="Times New Roman" w:cs="Times New Roman"/>
+          <w:i w:val="0"/>
+          <w:iCs w:val="0"/>
+          <w:color w:val="0D0D0D" w:themeColor="text1" w:themeTint="F2"/>
+          <w:sz w:val="24"/>
+          <w:szCs w:val="24"/>
+        </w:rPr>
+        <w:t xml:space="preserve">Bảng3 - </w:t>
+      </w:r>
+      <w:r>
+        <w:rPr>
+          <w:rFonts w:ascii="Times New Roman" w:hAnsi="Times New Roman" w:cs="Times New Roman"/>
+          <w:i w:val="0"/>
+          <w:iCs w:val="0"/>
+          <w:color w:val="0D0D0D" w:themeColor="text1" w:themeTint="F2"/>
+          <w:sz w:val="24"/>
+          <w:szCs w:val="24"/>
+        </w:rPr>
+        <w:fldChar w:fldCharType="begin"/>
+      </w:r>
+      <w:r>
+        <w:rPr>
+          <w:rFonts w:ascii="Times New Roman" w:hAnsi="Times New Roman" w:cs="Times New Roman"/>
+          <w:i w:val="0"/>
+          <w:iCs w:val="0"/>
+          <w:color w:val="0D0D0D" w:themeColor="text1" w:themeTint="F2"/>
+          <w:sz w:val="24"/>
+          <w:szCs w:val="24"/>
+        </w:rPr>
+        <w:instrText xml:space="preserve"> SEQ Bảng3_- \* ARABIC </w:instrText>
+      </w:r>
+      <w:r>
+        <w:rPr>
+          <w:rFonts w:ascii="Times New Roman" w:hAnsi="Times New Roman" w:cs="Times New Roman"/>
+          <w:i w:val="0"/>
+          <w:iCs w:val="0"/>
+          <w:color w:val="0D0D0D" w:themeColor="text1" w:themeTint="F2"/>
+          <w:sz w:val="24"/>
+          <w:szCs w:val="24"/>
+        </w:rPr>
+        <w:fldChar w:fldCharType="separate"/>
+      </w:r>
+      <w:r>
+        <w:rPr>
+          <w:rFonts w:ascii="Times New Roman" w:hAnsi="Times New Roman" w:cs="Times New Roman"/>
+          <w:i w:val="0"/>
+          <w:iCs w:val="0"/>
+          <w:noProof/>
+          <w:color w:val="0D0D0D" w:themeColor="text1" w:themeTint="F2"/>
+          <w:sz w:val="24"/>
+          <w:szCs w:val="24"/>
+        </w:rPr>
+        <w:t>8</w:t>
+      </w:r>
+      <w:r>
+        <w:rPr>
+          <w:rFonts w:ascii="Times New Roman" w:hAnsi="Times New Roman" w:cs="Times New Roman"/>
+          <w:i w:val="0"/>
+          <w:iCs w:val="0"/>
+          <w:color w:val="0D0D0D" w:themeColor="text1" w:themeTint="F2"/>
+          <w:sz w:val="24"/>
+          <w:szCs w:val="24"/>
+        </w:rPr>
+        <w:fldChar w:fldCharType="end"/>
+      </w:r>
+      <w:r>
+        <w:rPr>
+          <w:rFonts w:ascii="Times New Roman" w:hAnsi="Times New Roman" w:cs="Times New Roman"/>
+          <w:i w:val="0"/>
+          <w:iCs w:val="0"/>
+          <w:color w:val="0D0D0D" w:themeColor="text1" w:themeTint="F2"/>
+          <w:sz w:val="24"/>
+          <w:szCs w:val="24"/>
+          <w:lang w:val="vi-VN"/>
+        </w:rPr>
+        <w:t>: Bảng kiểm thử tự động bằng Selenium - Lê Tú</w:t>
+      </w:r>
+      <w:bookmarkEnd w:id="65"/>
+    </w:p>
+    <w:p>
+      <w:pPr>
         <w:pStyle w:val="Heading2"/>
         <w:rPr>
           <w:rFonts w:ascii="Times New Roman" w:eastAsia="Times New Roman" w:hAnsi="Times New Roman" w:cs="Times New Roman"/>
         </w:rPr>
       </w:pPr>
-      <w:bookmarkStart w:id="64" w:name="_Toc135741134"/>
-      <w:r>
-        <w:rPr>
-          <w:rFonts w:ascii="Times New Roman" w:eastAsia="Times New Roman" w:hAnsi="Times New Roman" w:cs="Times New Roman"/>
-        </w:rPr>
-        <w:lastRenderedPageBreak/>
+      <w:bookmarkStart w:id="66" w:name="_Toc135741134"/>
+      <w:r>
+        <w:rPr>
+          <w:rFonts w:ascii="Times New Roman" w:eastAsia="Times New Roman" w:hAnsi="Times New Roman" w:cs="Times New Roman"/>
+        </w:rPr>
         <w:t>4.4 Nhận xét của thành viên</w:t>
       </w:r>
-      <w:bookmarkEnd w:id="64"/>
+      <w:bookmarkEnd w:id="66"/>
       <w:r>
         <w:rPr>
           <w:rFonts w:ascii="Times New Roman" w:eastAsia="Times New Roman" w:hAnsi="Times New Roman" w:cs="Times New Roman"/>
@@ -32462,6 +33360,7 @@
           <w:sz w:val="24"/>
           <w:szCs w:val="24"/>
         </w:rPr>
+        <w:lastRenderedPageBreak/>
         <w:t>Phần tìm kiếm: Không chuyển trang khi tìm kiếm</w:t>
       </w:r>
       <w:r>
@@ -32527,50 +33426,178 @@
       <w:pPr>
         <w:rPr>
           <w:rFonts w:ascii="Times New Roman" w:eastAsia="Times New Roman" w:hAnsi="Times New Roman" w:cs="Times New Roman"/>
-        </w:rPr>
-      </w:pPr>
-    </w:p>
-    <w:p>
-      <w:pPr>
-        <w:rPr>
-          <w:rFonts w:ascii="Times New Roman" w:eastAsia="Times New Roman" w:hAnsi="Times New Roman" w:cs="Times New Roman"/>
-        </w:rPr>
-      </w:pPr>
-    </w:p>
-    <w:p>
-      <w:pPr>
-        <w:rPr>
-          <w:rFonts w:ascii="Times New Roman" w:eastAsia="Times New Roman" w:hAnsi="Times New Roman" w:cs="Times New Roman"/>
-        </w:rPr>
-      </w:pPr>
-    </w:p>
-    <w:p>
-      <w:pPr>
-        <w:rPr>
-          <w:rFonts w:ascii="Times New Roman" w:eastAsia="Times New Roman" w:hAnsi="Times New Roman" w:cs="Times New Roman"/>
-        </w:rPr>
-      </w:pPr>
-    </w:p>
-    <w:p>
-      <w:pPr>
-        <w:rPr>
-          <w:rFonts w:ascii="Times New Roman" w:eastAsia="Times New Roman" w:hAnsi="Times New Roman" w:cs="Times New Roman"/>
-        </w:rPr>
-      </w:pPr>
-    </w:p>
-    <w:p>
-      <w:pPr>
-        <w:rPr>
-          <w:rFonts w:ascii="Times New Roman" w:eastAsia="Times New Roman" w:hAnsi="Times New Roman" w:cs="Times New Roman"/>
-        </w:rPr>
-      </w:pPr>
-    </w:p>
-    <w:p>
-      <w:pPr>
-        <w:rPr>
-          <w:rFonts w:ascii="Times New Roman" w:eastAsia="Times New Roman" w:hAnsi="Times New Roman" w:cs="Times New Roman"/>
-        </w:rPr>
-      </w:pPr>
+          <w:b/>
+          <w:sz w:val="24"/>
+          <w:szCs w:val="24"/>
+        </w:rPr>
+      </w:pPr>
+      <w:r>
+        <w:rPr>
+          <w:rFonts w:ascii="Times New Roman" w:eastAsia="Times New Roman" w:hAnsi="Times New Roman" w:cs="Times New Roman"/>
+          <w:b/>
+          <w:sz w:val="24"/>
+          <w:szCs w:val="24"/>
+        </w:rPr>
+        <w:t xml:space="preserve">Nhận xét </w:t>
+      </w:r>
+      <w:r>
+        <w:rPr>
+          <w:rFonts w:ascii="Times New Roman" w:eastAsia="Times New Roman" w:hAnsi="Times New Roman" w:cs="Times New Roman"/>
+          <w:b/>
+          <w:sz w:val="24"/>
+          <w:szCs w:val="24"/>
+        </w:rPr>
+        <w:t>của</w:t>
+      </w:r>
+      <w:r>
+        <w:rPr>
+          <w:rFonts w:ascii="Times New Roman" w:eastAsia="Times New Roman" w:hAnsi="Times New Roman" w:cs="Times New Roman"/>
+          <w:b/>
+          <w:sz w:val="24"/>
+          <w:szCs w:val="24"/>
+          <w:lang w:val="vi-VN"/>
+        </w:rPr>
+        <w:t xml:space="preserve"> Lê Hoàng Ngọc Tú</w:t>
+      </w:r>
+      <w:r>
+        <w:rPr>
+          <w:rFonts w:ascii="Times New Roman" w:eastAsia="Times New Roman" w:hAnsi="Times New Roman" w:cs="Times New Roman"/>
+          <w:b/>
+          <w:sz w:val="24"/>
+          <w:szCs w:val="24"/>
+        </w:rPr>
+        <w:t>:</w:t>
+      </w:r>
+    </w:p>
+    <w:p>
+      <w:pPr>
+        <w:pStyle w:val="ListParagraph"/>
+        <w:numPr>
+          <w:ilvl w:val="0"/>
+          <w:numId w:val="6"/>
+        </w:numPr>
+        <w:rPr>
+          <w:rFonts w:ascii="Times New Roman" w:eastAsia="Times New Roman" w:hAnsi="Times New Roman" w:cs="Times New Roman"/>
+          <w:b/>
+          <w:sz w:val="24"/>
+          <w:szCs w:val="24"/>
+          <w:lang w:val="vi-VN"/>
+        </w:rPr>
+      </w:pPr>
+      <w:r>
+        <w:rPr>
+          <w:rFonts w:ascii="Times New Roman" w:eastAsia="Times New Roman" w:hAnsi="Times New Roman" w:cs="Times New Roman"/>
+          <w:bCs/>
+          <w:sz w:val="24"/>
+          <w:szCs w:val="24"/>
+          <w:lang w:val="vi-VN"/>
+        </w:rPr>
+        <w:t>Phần tìm kiếm cần bổ sung cho khách hàng có thể tìm những sản phẩm ưu thích</w:t>
+      </w:r>
+    </w:p>
+    <w:p>
+      <w:pPr>
+        <w:pStyle w:val="ListParagraph"/>
+        <w:numPr>
+          <w:ilvl w:val="0"/>
+          <w:numId w:val="6"/>
+        </w:numPr>
+        <w:rPr>
+          <w:rFonts w:ascii="Times New Roman" w:eastAsia="Times New Roman" w:hAnsi="Times New Roman" w:cs="Times New Roman"/>
+          <w:b/>
+          <w:sz w:val="24"/>
+          <w:szCs w:val="24"/>
+          <w:lang w:val="vi-VN"/>
+        </w:rPr>
+      </w:pPr>
+      <w:r>
+        <w:rPr>
+          <w:rFonts w:ascii="Times New Roman" w:eastAsia="Times New Roman" w:hAnsi="Times New Roman" w:cs="Times New Roman"/>
+          <w:bCs/>
+          <w:sz w:val="24"/>
+          <w:szCs w:val="24"/>
+          <w:lang w:val="vi-VN"/>
+        </w:rPr>
+        <w:t xml:space="preserve">Phần rivew ở mục từng sản phẩm cần update thêm và cho hoàn thiện </w:t>
+      </w:r>
+    </w:p>
+    <w:p>
+      <w:pPr>
+        <w:pStyle w:val="ListParagraph"/>
+        <w:numPr>
+          <w:ilvl w:val="0"/>
+          <w:numId w:val="6"/>
+        </w:numPr>
+        <w:rPr>
+          <w:rFonts w:ascii="Times New Roman" w:eastAsia="Times New Roman" w:hAnsi="Times New Roman" w:cs="Times New Roman"/>
+          <w:b/>
+          <w:sz w:val="24"/>
+          <w:szCs w:val="24"/>
+          <w:lang w:val="vi-VN"/>
+        </w:rPr>
+      </w:pPr>
+      <w:r>
+        <w:rPr>
+          <w:rFonts w:ascii="Times New Roman" w:eastAsia="Times New Roman" w:hAnsi="Times New Roman" w:cs="Times New Roman"/>
+          <w:bCs/>
+          <w:sz w:val="24"/>
+          <w:szCs w:val="24"/>
+          <w:lang w:val="vi-VN"/>
+        </w:rPr>
+        <w:t>Quên mật khẩu của người dùng cần được update</w:t>
+      </w:r>
+    </w:p>
+    <w:p>
+      <w:pPr>
+        <w:pStyle w:val="ListParagraph"/>
+        <w:numPr>
+          <w:ilvl w:val="0"/>
+          <w:numId w:val="6"/>
+        </w:numPr>
+        <w:rPr>
+          <w:rFonts w:ascii="Times New Roman" w:eastAsia="Times New Roman" w:hAnsi="Times New Roman" w:cs="Times New Roman"/>
+          <w:b/>
+          <w:sz w:val="24"/>
+          <w:szCs w:val="24"/>
+          <w:lang w:val="vi-VN"/>
+        </w:rPr>
+      </w:pPr>
+      <w:r>
+        <w:rPr>
+          <w:rFonts w:ascii="Times New Roman" w:eastAsia="Times New Roman" w:hAnsi="Times New Roman" w:cs="Times New Roman"/>
+          <w:bCs/>
+          <w:sz w:val="24"/>
+          <w:szCs w:val="24"/>
+          <w:lang w:val="vi-VN"/>
+        </w:rPr>
+        <w:t>Thông tin đặt hàng quá nhiều cần cắt bớt sao cho hợp lí</w:t>
+      </w:r>
+    </w:p>
+    <w:p>
+      <w:pPr>
+        <w:pStyle w:val="ListParagraph"/>
+        <w:numPr>
+          <w:ilvl w:val="0"/>
+          <w:numId w:val="6"/>
+        </w:numPr>
+        <w:rPr>
+          <w:rFonts w:ascii="Times New Roman" w:eastAsia="Times New Roman" w:hAnsi="Times New Roman" w:cs="Times New Roman"/>
+          <w:b/>
+          <w:sz w:val="24"/>
+          <w:szCs w:val="24"/>
+          <w:lang w:val="vi-VN"/>
+        </w:rPr>
+      </w:pPr>
+      <w:r>
+        <w:rPr>
+          <w:rFonts w:ascii="Times New Roman" w:eastAsia="Times New Roman" w:hAnsi="Times New Roman" w:cs="Times New Roman"/>
+          <w:bCs/>
+          <w:sz w:val="24"/>
+          <w:szCs w:val="24"/>
+          <w:lang w:val="vi-VN"/>
+        </w:rPr>
+        <w:t>Tính toán giá cả trong giỏ hàng – pass</w:t>
+      </w:r>
     </w:p>
     <w:p>
       <w:pPr>
@@ -32601,16 +33628,15 @@
           <w:b/>
         </w:rPr>
       </w:pPr>
-      <w:bookmarkStart w:id="65" w:name="_Toc135741135"/>
+      <w:bookmarkStart w:id="67" w:name="_Toc135741135"/>
       <w:r>
         <w:rPr>
           <w:rFonts w:ascii="Times New Roman" w:eastAsia="Times New Roman" w:hAnsi="Times New Roman" w:cs="Times New Roman"/>
           <w:b/>
         </w:rPr>
-        <w:lastRenderedPageBreak/>
         <w:t>V. Kết luận</w:t>
       </w:r>
-      <w:bookmarkEnd w:id="65"/>
+      <w:bookmarkEnd w:id="67"/>
     </w:p>
     <w:p>
       <w:pPr>
@@ -32770,125 +33796,13 @@
     </w:p>
     <w:p>
       <w:pPr>
-        <w:rPr>
-          <w:rFonts w:ascii="Times New Roman" w:hAnsi="Times New Roman" w:cs="Times New Roman"/>
-        </w:rPr>
-      </w:pPr>
-    </w:p>
-    <w:p>
-      <w:pPr>
-        <w:rPr>
-          <w:rFonts w:ascii="Times New Roman" w:hAnsi="Times New Roman" w:cs="Times New Roman"/>
-        </w:rPr>
-      </w:pPr>
-    </w:p>
-    <w:p>
-      <w:pPr>
-        <w:rPr>
-          <w:rFonts w:ascii="Times New Roman" w:hAnsi="Times New Roman" w:cs="Times New Roman"/>
-        </w:rPr>
-      </w:pPr>
-    </w:p>
-    <w:p>
-      <w:pPr>
-        <w:rPr>
-          <w:rFonts w:ascii="Times New Roman" w:hAnsi="Times New Roman" w:cs="Times New Roman"/>
-        </w:rPr>
-      </w:pPr>
-    </w:p>
-    <w:p>
-      <w:pPr>
-        <w:rPr>
-          <w:rFonts w:ascii="Times New Roman" w:hAnsi="Times New Roman" w:cs="Times New Roman"/>
-        </w:rPr>
-      </w:pPr>
-    </w:p>
-    <w:p>
-      <w:pPr>
-        <w:rPr>
-          <w:rFonts w:ascii="Times New Roman" w:hAnsi="Times New Roman" w:cs="Times New Roman"/>
-        </w:rPr>
-      </w:pPr>
-    </w:p>
-    <w:p>
-      <w:pPr>
-        <w:rPr>
-          <w:rFonts w:ascii="Times New Roman" w:hAnsi="Times New Roman" w:cs="Times New Roman"/>
-        </w:rPr>
-      </w:pPr>
-    </w:p>
-    <w:p>
-      <w:pPr>
-        <w:rPr>
-          <w:rFonts w:ascii="Times New Roman" w:hAnsi="Times New Roman" w:cs="Times New Roman"/>
-        </w:rPr>
-      </w:pPr>
-    </w:p>
-    <w:p>
-      <w:pPr>
-        <w:rPr>
-          <w:rFonts w:ascii="Times New Roman" w:hAnsi="Times New Roman" w:cs="Times New Roman"/>
-        </w:rPr>
-      </w:pPr>
-    </w:p>
-    <w:p>
-      <w:pPr>
-        <w:rPr>
-          <w:rFonts w:ascii="Times New Roman" w:hAnsi="Times New Roman" w:cs="Times New Roman"/>
-        </w:rPr>
-      </w:pPr>
-    </w:p>
-    <w:p>
-      <w:pPr>
-        <w:rPr>
-          <w:rFonts w:ascii="Times New Roman" w:hAnsi="Times New Roman" w:cs="Times New Roman"/>
-        </w:rPr>
-      </w:pPr>
-    </w:p>
-    <w:p>
-      <w:pPr>
-        <w:rPr>
-          <w:rFonts w:ascii="Times New Roman" w:hAnsi="Times New Roman" w:cs="Times New Roman"/>
-        </w:rPr>
-      </w:pPr>
-    </w:p>
-    <w:p>
-      <w:pPr>
-        <w:rPr>
-          <w:rFonts w:ascii="Times New Roman" w:hAnsi="Times New Roman" w:cs="Times New Roman"/>
-        </w:rPr>
-      </w:pPr>
-    </w:p>
-    <w:p>
-      <w:pPr>
-        <w:rPr>
-          <w:rFonts w:ascii="Times New Roman" w:hAnsi="Times New Roman" w:cs="Times New Roman"/>
-        </w:rPr>
-      </w:pPr>
-    </w:p>
-    <w:p>
-      <w:pPr>
-        <w:rPr>
-          <w:rFonts w:ascii="Times New Roman" w:hAnsi="Times New Roman" w:cs="Times New Roman"/>
-        </w:rPr>
-      </w:pPr>
-    </w:p>
-    <w:p>
-      <w:pPr>
-        <w:rPr>
-          <w:rFonts w:ascii="Times New Roman" w:hAnsi="Times New Roman" w:cs="Times New Roman"/>
-        </w:rPr>
-      </w:pPr>
-    </w:p>
-    <w:p>
-      <w:pPr>
         <w:pStyle w:val="Heading1"/>
         <w:rPr>
           <w:rFonts w:ascii="Times New Roman" w:eastAsia="Times New Roman" w:hAnsi="Times New Roman" w:cs="Times New Roman"/>
           <w:b/>
         </w:rPr>
       </w:pPr>
-      <w:bookmarkStart w:id="66" w:name="_Toc135741136"/>
+      <w:bookmarkStart w:id="68" w:name="_Toc135741136"/>
       <w:r>
         <w:rPr>
           <w:rFonts w:ascii="Times New Roman" w:eastAsia="Times New Roman" w:hAnsi="Times New Roman" w:cs="Times New Roman"/>
@@ -32897,7 +33811,7 @@
         <w:lastRenderedPageBreak/>
         <w:t>VI. Tài liệu tham khảo</w:t>
       </w:r>
-      <w:bookmarkEnd w:id="66"/>
+      <w:bookmarkEnd w:id="68"/>
     </w:p>
     <w:p>
       <w:pPr>
@@ -32932,7 +33846,7 @@
           <w:szCs w:val="24"/>
         </w:rPr>
       </w:pPr>
-      <w:hyperlink r:id="rId33">
+      <w:hyperlink r:id="rId36">
         <w:r>
           <w:rPr>
             <w:rFonts w:ascii="Times New Roman" w:eastAsia="Times New Roman" w:hAnsi="Times New Roman" w:cs="Times New Roman"/>
@@ -32957,7 +33871,7 @@
           <w:szCs w:val="24"/>
         </w:rPr>
       </w:pPr>
-      <w:hyperlink r:id="rId34">
+      <w:hyperlink r:id="rId37">
         <w:r>
           <w:rPr>
             <w:rFonts w:ascii="Times New Roman" w:eastAsia="Times New Roman" w:hAnsi="Times New Roman" w:cs="Times New Roman"/>
@@ -32982,7 +33896,7 @@
           <w:szCs w:val="24"/>
         </w:rPr>
       </w:pPr>
-      <w:hyperlink r:id="rId35">
+      <w:hyperlink r:id="rId38">
         <w:r>
           <w:rPr>
             <w:rFonts w:ascii="Times New Roman" w:eastAsia="Times New Roman" w:hAnsi="Times New Roman" w:cs="Times New Roman"/>
@@ -33007,7 +33921,7 @@
           <w:szCs w:val="24"/>
         </w:rPr>
       </w:pPr>
-      <w:hyperlink r:id="rId36">
+      <w:hyperlink r:id="rId39">
         <w:r>
           <w:rPr>
             <w:rFonts w:ascii="Times New Roman" w:eastAsia="Times New Roman" w:hAnsi="Times New Roman" w:cs="Times New Roman"/>
@@ -33070,7 +33984,7 @@
         </w:rPr>
         <w:t xml:space="preserve">Hướng dẫn cài đặt công cụ kiểm thử: </w:t>
       </w:r>
-      <w:hyperlink r:id="rId37">
+      <w:hyperlink r:id="rId40">
         <w:r>
           <w:rPr>
             <w:rFonts w:ascii="Times New Roman" w:eastAsia="Times New Roman" w:hAnsi="Times New Roman" w:cs="Times New Roman"/>
@@ -33097,7 +34011,7 @@
           <w:rFonts w:ascii="Times New Roman" w:eastAsia="Times New Roman" w:hAnsi="Times New Roman" w:cs="Times New Roman"/>
         </w:rPr>
       </w:pPr>
-      <w:bookmarkStart w:id="67" w:name="_Toc135741137"/>
+      <w:bookmarkStart w:id="69" w:name="_Toc135741137"/>
       <w:r>
         <w:rPr>
           <w:rFonts w:ascii="Times New Roman" w:eastAsia="Times New Roman" w:hAnsi="Times New Roman" w:cs="Times New Roman"/>
@@ -33105,7 +34019,7 @@
         </w:rPr>
         <w:t>VII. Phân công việc</w:t>
       </w:r>
-      <w:bookmarkEnd w:id="67"/>
+      <w:bookmarkEnd w:id="69"/>
       <w:r>
         <w:rPr>
           <w:rFonts w:ascii="Times New Roman" w:eastAsia="Times New Roman" w:hAnsi="Times New Roman" w:cs="Times New Roman"/>
@@ -33718,8 +34632,8 @@
       </w:pPr>
     </w:p>
     <w:sectPr>
-      <w:headerReference w:type="default" r:id="rId38"/>
-      <w:footerReference w:type="default" r:id="rId39"/>
+      <w:headerReference w:type="default" r:id="rId41"/>
+      <w:footerReference w:type="default" r:id="rId42"/>
       <w:pgSz w:w="11909" w:h="16834"/>
       <w:pgMar w:top="1440" w:right="1440" w:bottom="1440" w:left="1440" w:header="720" w:footer="720" w:gutter="0"/>
       <w:pgNumType w:start="1"/>
@@ -33845,8 +34759,8 @@
         <w:rFonts w:ascii="Times New Roman" w:eastAsia="Times New Roman" w:hAnsi="Times New Roman" w:cs="Times New Roman"/>
       </w:rPr>
     </w:pPr>
-    <w:bookmarkStart w:id="68" w:name="_hsplt58vthxw" w:colFirst="0" w:colLast="0"/>
-    <w:bookmarkEnd w:id="68"/>
+    <w:bookmarkStart w:id="70" w:name="_hsplt58vthxw" w:colFirst="0" w:colLast="0"/>
+    <w:bookmarkEnd w:id="70"/>
   </w:p>
   <w:p/>
 </w:hdr>
@@ -36193,6 +37107,17 @@
     <w:unhideWhenUsed/>
     <w:rsid w:val="00DC726E"/>
   </w:style>
+  <w:style w:type="paragraph" w:styleId="ListParagraph">
+    <w:name w:val="List Paragraph"/>
+    <w:basedOn w:val="Normal"/>
+    <w:uiPriority w:val="34"/>
+    <w:qFormat/>
+    <w:rsid w:val="0073565D"/>
+    <w:pPr>
+      <w:ind w:left="720"/>
+      <w:contextualSpacing/>
+    </w:pPr>
+  </w:style>
 </w:styles>
 </file>
 

</xml_diff>